<commit_message>
Added section on Reacting to change and new figure
</commit_message>
<xml_diff>
--- a/Review_ReptileLearning_first_draft.docx
+++ b/Review_ReptileLearning_first_draft.docx
@@ -359,13 +359,8 @@
       <w:r>
         <w:t>(</w:t>
       </w:r>
-      <w:bookmarkStart w:id="0" w:name="_GoBack"/>
-      <w:bookmarkEnd w:id="0"/>
-      <w:r>
-        <w:t>Figure 1</w:t>
-      </w:r>
-      <w:r>
-        <w:t xml:space="preserve">; </w:t>
+      <w:r>
+        <w:t xml:space="preserve">Figure 1; </w:t>
       </w:r>
       <w:r>
         <w:t>Whiting &amp; Noble, 2018</w:t>
@@ -608,34 +603,7 @@
         <w:t>,</w:t>
       </w:r>
       <w:r>
-        <w:t xml:space="preserve"> t</w:t>
-      </w:r>
-      <w:r>
-        <w:t xml:space="preserve">he following sections are </w:t>
-      </w:r>
-      <w:r>
-        <w:t xml:space="preserve">therefore </w:t>
-      </w:r>
-      <w:r>
-        <w:t xml:space="preserve">organised to be able to link </w:t>
-      </w:r>
-      <w:r>
-        <w:t>results</w:t>
-      </w:r>
-      <w:r>
-        <w:t xml:space="preserve"> between species </w:t>
-      </w:r>
-      <w:r>
-        <w:t>(</w:t>
-      </w:r>
-      <w:r>
-        <w:t>some studies fall under more than one subheading</w:t>
-      </w:r>
-      <w:r>
-        <w:t>)</w:t>
-      </w:r>
-      <w:r>
-        <w:t xml:space="preserve">. </w:t>
+        <w:t xml:space="preserve"> the following sections are therefore organised to be able to link results between species (some studies fall under more than one subheading). </w:t>
       </w:r>
       <w:r>
         <w:t>Lastly</w:t>
@@ -683,42 +651,33 @@
         <w:t>give some directions to improve future research</w:t>
       </w:r>
       <w:r>
-        <w:t xml:space="preserve"> design to test learning in a</w:t>
-      </w:r>
-      <w:r>
-        <w:t xml:space="preserve"> more ecologically relevant context.</w:t>
+        <w:t xml:space="preserve"> design to test learning in a more ecologically relevant context.</w:t>
       </w:r>
     </w:p>
     <w:p/>
-    <w:p>
+    <w:p/>
+    <w:p>
+      <w:pPr>
+        <w:ind w:firstLine="0"/>
+      </w:pPr>
       <w:r>
         <w:rPr>
           <w:noProof/>
         </w:rPr>
         <w:drawing>
-          <wp:anchor distT="0" distB="0" distL="114300" distR="114300" simplePos="0" relativeHeight="251659264" behindDoc="0" locked="0" layoutInCell="1" allowOverlap="1" wp14:anchorId="73A761D9" wp14:editId="7761B19F">
-            <wp:simplePos x="0" y="0"/>
-            <wp:positionH relativeFrom="column">
-              <wp:posOffset>24130</wp:posOffset>
-            </wp:positionH>
-            <wp:positionV relativeFrom="paragraph">
-              <wp:posOffset>275590</wp:posOffset>
-            </wp:positionV>
-            <wp:extent cx="3728720" cy="3505200"/>
+          <wp:inline distT="0" distB="0" distL="0" distR="0" wp14:anchorId="44931F63" wp14:editId="70AED7C0">
+            <wp:extent cx="3548270" cy="3548270"/>
             <wp:effectExtent l="0" t="0" r="0" b="0"/>
-            <wp:wrapSquare wrapText="bothSides"/>
-            <wp:docPr id="3" name="Picture 1"/>
+            <wp:docPr id="1" name="Picture 1"/>
             <wp:cNvGraphicFramePr>
-              <a:graphicFrameLocks xmlns:a="http://schemas.openxmlformats.org/drawingml/2006/main"/>
+              <a:graphicFrameLocks xmlns:a="http://schemas.openxmlformats.org/drawingml/2006/main" noChangeAspect="1"/>
             </wp:cNvGraphicFramePr>
             <a:graphic xmlns:a="http://schemas.openxmlformats.org/drawingml/2006/main">
               <a:graphicData uri="http://schemas.openxmlformats.org/drawingml/2006/picture">
                 <pic:pic xmlns:pic="http://schemas.openxmlformats.org/drawingml/2006/picture">
                   <pic:nvPicPr>
-                    <pic:cNvPr id="0" name="Picture 1"/>
-                    <pic:cNvPicPr>
-                      <a:picLocks/>
-                    </pic:cNvPicPr>
+                    <pic:cNvPr id="1" name="order_comp_studies.tiff"/>
+                    <pic:cNvPicPr/>
                   </pic:nvPicPr>
                   <pic:blipFill>
                     <a:blip r:embed="rId5" cstate="print">
@@ -728,34 +687,23 @@
                         </a:ext>
                       </a:extLst>
                     </a:blip>
-                    <a:srcRect l="3360" t="6943" r="3474" b="5489"/>
                     <a:stretch>
                       <a:fillRect/>
                     </a:stretch>
                   </pic:blipFill>
-                  <pic:spPr bwMode="auto">
+                  <pic:spPr>
                     <a:xfrm>
                       <a:off x="0" y="0"/>
-                      <a:ext cx="3728720" cy="3505200"/>
+                      <a:ext cx="3558213" cy="3558213"/>
                     </a:xfrm>
                     <a:prstGeom prst="rect">
                       <a:avLst/>
                     </a:prstGeom>
-                    <a:noFill/>
-                    <a:ln>
-                      <a:noFill/>
-                    </a:ln>
                   </pic:spPr>
                 </pic:pic>
               </a:graphicData>
             </a:graphic>
-            <wp14:sizeRelH relativeFrom="page">
-              <wp14:pctWidth>0</wp14:pctWidth>
-            </wp14:sizeRelH>
-            <wp14:sizeRelV relativeFrom="page">
-              <wp14:pctHeight>0</wp14:pctHeight>
-            </wp14:sizeRelV>
-          </wp:anchor>
+          </wp:inline>
         </w:drawing>
       </w:r>
     </w:p>
@@ -763,6 +711,8 @@
       <w:pPr>
         <w:ind w:firstLine="0"/>
       </w:pPr>
+      <w:bookmarkStart w:id="0" w:name="_GoBack"/>
+      <w:bookmarkEnd w:id="0"/>
       <w:r>
         <w:rPr>
           <w:b/>
@@ -825,254 +775,1250 @@
         <w:rPr>
           <w:lang w:val="en-AU"/>
         </w:rPr>
-        <w:t xml:space="preserve">Animals need to know what to eat, when and where to hide and which conspecifics to avoid. Avoiding potentially harmful stimuli encountered in the environment aids survival </w:t>
-      </w:r>
-      <w:r>
-        <w:rPr>
-          <w:lang w:val="en-AU"/>
-        </w:rPr>
+        <w:t>Animals need to know what to eat, when and where to hide and which conspecifics to avoid. Avoiding potentially harmful stimuli encountered in the environment aids survival (</w:t>
+      </w:r>
+      <w:proofErr w:type="spellStart"/>
+      <w:r>
+        <w:rPr>
+          <w:lang w:val="en-AU"/>
+        </w:rPr>
+        <w:t>Shettleworth</w:t>
+      </w:r>
+      <w:proofErr w:type="spellEnd"/>
+      <w:r>
+        <w:rPr>
+          <w:lang w:val="en-AU"/>
+        </w:rPr>
+        <w:t xml:space="preserve">, 2009). Reptiles perform no different from other vertebrates when tested on their avoidance learning. </w:t>
+      </w:r>
+      <w:r>
+        <w:rPr>
+          <w:rFonts w:eastAsia="Calibri"/>
+          <w:lang w:val="en-AU"/>
+        </w:rPr>
+        <w:t>Groups of brown anoles (</w:t>
+      </w:r>
+      <w:r>
+        <w:rPr>
+          <w:rFonts w:eastAsia="Calibri"/>
+          <w:i/>
+          <w:lang w:val="en-AU"/>
+        </w:rPr>
+        <w:t xml:space="preserve">Anolis </w:t>
+      </w:r>
+      <w:proofErr w:type="spellStart"/>
+      <w:r>
+        <w:rPr>
+          <w:rFonts w:eastAsia="Calibri"/>
+          <w:i/>
+          <w:lang w:val="en-AU"/>
+        </w:rPr>
+        <w:t>sagreis</w:t>
+      </w:r>
+      <w:proofErr w:type="spellEnd"/>
+      <w:r>
+        <w:rPr>
+          <w:rFonts w:eastAsia="Calibri"/>
+          <w:lang w:val="en-AU"/>
+        </w:rPr>
+        <w:t>), for example, were tested on their shock avoidance learning. Group one received a shock whenever their tail touched a grid and group two received a shock whenever group one was shocked. Animals in the first group learnt to avoid shock by lifting their tails and retained this behaviour for six hours after training</w:t>
+      </w:r>
+      <w:r>
+        <w:rPr>
+          <w:rFonts w:eastAsia="Calibri"/>
+          <w:lang w:val="en-AU"/>
+        </w:rPr>
+        <w:t>; animals in group two did not</w:t>
+      </w:r>
+      <w:r>
+        <w:rPr>
+          <w:rFonts w:eastAsia="Calibri"/>
+          <w:lang w:val="en-AU"/>
+        </w:rPr>
+        <w:t>. After cycloheximide injection in the basal forebrain, however, lizards failed to show any shock avoidance (</w:t>
+      </w:r>
+      <w:proofErr w:type="spellStart"/>
+      <w:r>
+        <w:rPr>
+          <w:rFonts w:eastAsia="Calibri"/>
+          <w:lang w:val="en-AU"/>
+        </w:rPr>
+        <w:t>Punzo</w:t>
+      </w:r>
+      <w:proofErr w:type="spellEnd"/>
+      <w:r>
+        <w:rPr>
+          <w:rFonts w:eastAsia="Calibri"/>
+          <w:lang w:val="en-AU"/>
+        </w:rPr>
+        <w:t>, 1985</w:t>
+      </w:r>
+      <w:r>
+        <w:rPr>
+          <w:rFonts w:eastAsia="Calibri"/>
+          <w:lang w:val="en-AU"/>
+        </w:rPr>
+        <w:t xml:space="preserve">). </w:t>
+      </w:r>
+    </w:p>
+    <w:p>
+      <w:r>
+        <w:rPr>
+          <w:rFonts w:eastAsia="Calibri"/>
+          <w:lang w:val="en-AU"/>
+        </w:rPr>
+        <w:t xml:space="preserve">Another important skill when it comes to survival is to know </w:t>
+      </w:r>
+      <w:r>
+        <w:rPr>
+          <w:rFonts w:eastAsia="Calibri"/>
+          <w:lang w:val="en-AU"/>
+        </w:rPr>
+        <w:t>which food to</w:t>
+      </w:r>
+      <w:r>
+        <w:rPr>
+          <w:rFonts w:eastAsia="Calibri"/>
+          <w:lang w:val="en-AU"/>
+        </w:rPr>
+        <w:t xml:space="preserve"> avoid because it might be toxic or have a noxious effect. Male green anoles (</w:t>
+      </w:r>
+      <w:r>
+        <w:rPr>
+          <w:rFonts w:eastAsia="Calibri"/>
+          <w:i/>
+          <w:lang w:val="en-AU"/>
+        </w:rPr>
+        <w:t xml:space="preserve">Anolis </w:t>
+      </w:r>
+      <w:proofErr w:type="spellStart"/>
+      <w:r>
+        <w:rPr>
+          <w:rFonts w:eastAsia="Calibri"/>
+          <w:i/>
+          <w:lang w:val="en-AU"/>
+        </w:rPr>
+        <w:t>carolinensis</w:t>
+      </w:r>
+      <w:proofErr w:type="spellEnd"/>
+      <w:r>
+        <w:rPr>
+          <w:rFonts w:eastAsia="Calibri"/>
+          <w:lang w:val="en-AU"/>
+        </w:rPr>
+        <w:t>) were tested on their ability to discriminate neutral, bitter and sweet tastes. Crickets were coated with either</w:t>
+      </w:r>
+      <w:r>
+        <w:rPr>
+          <w:rFonts w:eastAsia="Calibri"/>
+        </w:rPr>
+        <w:t xml:space="preserve"> </w:t>
+      </w:r>
+      <w:r>
+        <w:rPr>
+          <w:rFonts w:eastAsiaTheme="minorHAnsi"/>
+          <w:lang w:val="en-US"/>
+        </w:rPr>
+        <w:t>quinine hydrochloride</w:t>
+      </w:r>
+      <w:r>
+        <w:rPr>
+          <w:rFonts w:eastAsia="Calibri"/>
+          <w:lang w:val="en-AU"/>
+        </w:rPr>
+        <w:t xml:space="preserve"> </w:t>
+      </w:r>
+      <w:r>
+        <w:rPr>
+          <w:rFonts w:eastAsia="Calibri"/>
+        </w:rPr>
+        <w:t>(</w:t>
+      </w:r>
+      <w:proofErr w:type="spellStart"/>
+      <w:r>
+        <w:rPr>
+          <w:rFonts w:eastAsia="Calibri"/>
+          <w:lang w:val="en-AU"/>
+        </w:rPr>
+        <w:t>QHCl</w:t>
+      </w:r>
+      <w:proofErr w:type="spellEnd"/>
+      <w:r>
+        <w:rPr>
+          <w:rFonts w:eastAsia="Calibri"/>
+        </w:rPr>
+        <w:t>;</w:t>
+      </w:r>
+      <w:r>
+        <w:rPr>
+          <w:rFonts w:eastAsia="Calibri"/>
+          <w:lang w:val="en-AU"/>
+        </w:rPr>
+        <w:t xml:space="preserve"> bitter)</w:t>
+      </w:r>
+      <w:r>
+        <w:rPr>
+          <w:rFonts w:eastAsia="Calibri"/>
+        </w:rPr>
+        <w:t>,</w:t>
+      </w:r>
+      <w:r>
+        <w:rPr>
+          <w:rFonts w:eastAsia="Calibri"/>
+          <w:lang w:val="en-AU"/>
+        </w:rPr>
+        <w:t xml:space="preserve"> Equal</w:t>
+      </w:r>
+      <w:r>
+        <w:rPr>
+          <w:rFonts w:eastAsia="Calibri" w:cs="Arial"/>
+          <w:lang w:val="en-AU"/>
+        </w:rPr>
+        <w:t>®</w:t>
+      </w:r>
+      <w:r>
+        <w:rPr>
+          <w:rFonts w:eastAsia="Calibri"/>
+          <w:lang w:val="en-AU"/>
+        </w:rPr>
+        <w:t xml:space="preserve"> (sweet)</w:t>
+      </w:r>
+      <w:r>
+        <w:rPr>
+          <w:rFonts w:eastAsia="Calibri"/>
+        </w:rPr>
+        <w:t xml:space="preserve"> or were untreated</w:t>
+      </w:r>
+      <w:r>
+        <w:rPr>
+          <w:rFonts w:eastAsia="Calibri"/>
+          <w:lang w:val="en-AU"/>
+        </w:rPr>
+        <w:t xml:space="preserve"> and received a coloured dot to increase discriminability. </w:t>
+      </w:r>
+      <w:r>
+        <w:rPr>
+          <w:rFonts w:eastAsia="Calibri"/>
+        </w:rPr>
+        <w:t>Lizards</w:t>
+      </w:r>
+      <w:r>
+        <w:rPr>
+          <w:rFonts w:eastAsia="Calibri"/>
+          <w:lang w:val="en-AU"/>
+        </w:rPr>
+        <w:t xml:space="preserve"> generally rejected bitter tasting prey but were not able to do so when the vomeronasal organ was blocked (Stanger-Hall, </w:t>
+      </w:r>
+      <w:proofErr w:type="spellStart"/>
+      <w:r>
+        <w:rPr>
+          <w:rFonts w:eastAsia="Calibri"/>
+          <w:lang w:val="en-AU"/>
+        </w:rPr>
+        <w:t>Zelmer</w:t>
+      </w:r>
+      <w:proofErr w:type="spellEnd"/>
+      <w:r>
+        <w:rPr>
+          <w:rFonts w:eastAsia="Calibri"/>
+          <w:lang w:val="en-AU"/>
+        </w:rPr>
+        <w:t xml:space="preserve">, </w:t>
+      </w:r>
+      <w:proofErr w:type="spellStart"/>
+      <w:r>
+        <w:rPr>
+          <w:rFonts w:eastAsia="Calibri"/>
+          <w:lang w:val="en-AU"/>
+        </w:rPr>
+        <w:t>Bergren</w:t>
+      </w:r>
+      <w:proofErr w:type="spellEnd"/>
+      <w:r>
+        <w:rPr>
+          <w:rFonts w:eastAsia="Calibri"/>
+          <w:lang w:val="en-AU"/>
+        </w:rPr>
+        <w:t>, &amp; Burns, 2001)</w:t>
+      </w:r>
+      <w:r>
+        <w:rPr>
+          <w:rFonts w:eastAsia="Calibri"/>
+          <w:lang w:val="en-AU"/>
+        </w:rPr>
+        <w:t xml:space="preserve"> highlighting these animals strong reliance on olfactory cues</w:t>
+      </w:r>
+      <w:r>
+        <w:rPr>
+          <w:rFonts w:eastAsia="Calibri"/>
+          <w:lang w:val="en-AU"/>
+        </w:rPr>
+        <w:t>.</w:t>
+      </w:r>
+      <w:r>
+        <w:rPr>
+          <w:rFonts w:eastAsia="Calibri"/>
+        </w:rPr>
+        <w:t xml:space="preserve"> Similarly, </w:t>
+      </w:r>
+      <w:r>
+        <w:t>A</w:t>
+      </w:r>
+      <w:r>
+        <w:t xml:space="preserve"> few days old hatchlings </w:t>
+      </w:r>
+      <w:r>
+        <w:t>of t</w:t>
+      </w:r>
+      <w:r>
+        <w:t>he oriental garden lizard (</w:t>
+      </w:r>
+      <w:proofErr w:type="spellStart"/>
+      <w:r>
+        <w:rPr>
+          <w:i/>
+        </w:rPr>
+        <w:t>Calotes</w:t>
+      </w:r>
+      <w:proofErr w:type="spellEnd"/>
+      <w:r>
+        <w:rPr>
+          <w:i/>
+        </w:rPr>
+        <w:t xml:space="preserve"> versicolor</w:t>
+      </w:r>
+      <w:r>
+        <w:t>) learnt to associate dish colour with prey taste. I</w:t>
+      </w:r>
+      <w:r>
+        <w:t xml:space="preserve">ndependent </w:t>
+      </w:r>
+      <w:r>
+        <w:t>cohorts</w:t>
+      </w:r>
+      <w:r>
+        <w:t xml:space="preserve"> of hatchlings with the same basic experience (non-painted</w:t>
+      </w:r>
+      <w:r>
+        <w:t xml:space="preserve"> dish – neutral taste</w:t>
+      </w:r>
+      <w:r>
+        <w:t>, orange</w:t>
+      </w:r>
+      <w:r>
+        <w:t xml:space="preserve"> dish – sweet taste</w:t>
+      </w:r>
+      <w:r>
+        <w:t xml:space="preserve"> from coating in sucrose</w:t>
+      </w:r>
+      <w:r>
+        <w:t xml:space="preserve"> and green</w:t>
+      </w:r>
+      <w:r>
+        <w:t xml:space="preserve"> dish – bitter taste</w:t>
+      </w:r>
+      <w:r>
+        <w:t xml:space="preserve"> from coating in </w:t>
+      </w:r>
+      <w:r>
+        <w:rPr>
+          <w:rFonts w:eastAsiaTheme="minorHAnsi"/>
+        </w:rPr>
+        <w:t>Chloroquine phosphate</w:t>
+      </w:r>
+      <w:r>
+        <w:t xml:space="preserve">) were </w:t>
+      </w:r>
+      <w:r>
+        <w:t xml:space="preserve">simultaneously </w:t>
+      </w:r>
+      <w:r>
+        <w:t>confronted with either the same combinations or with new colour and taste combinations.</w:t>
+      </w:r>
+      <w:r>
+        <w:t xml:space="preserve"> The results show that hatchlings choice of prey was affected by dish colour</w:t>
+      </w:r>
+      <w:r>
+        <w:t xml:space="preserve"> (</w:t>
+      </w:r>
+      <w:proofErr w:type="spellStart"/>
+      <w:r>
+        <w:rPr>
+          <w:rFonts w:eastAsia="Calibri"/>
+        </w:rPr>
+        <w:t>Shanbhag</w:t>
+      </w:r>
+      <w:proofErr w:type="spellEnd"/>
+      <w:r>
+        <w:rPr>
+          <w:rFonts w:eastAsia="Calibri"/>
+        </w:rPr>
+        <w:t xml:space="preserve">, </w:t>
+      </w:r>
+      <w:proofErr w:type="spellStart"/>
+      <w:r>
+        <w:rPr>
+          <w:rFonts w:eastAsia="Calibri"/>
+        </w:rPr>
+        <w:t>Ammanna</w:t>
+      </w:r>
+      <w:proofErr w:type="spellEnd"/>
+      <w:r>
+        <w:rPr>
+          <w:rFonts w:eastAsia="Calibri"/>
+        </w:rPr>
+        <w:t xml:space="preserve">, &amp; </w:t>
+      </w:r>
+      <w:proofErr w:type="spellStart"/>
+      <w:r>
+        <w:rPr>
+          <w:rFonts w:eastAsia="Calibri"/>
+        </w:rPr>
+        <w:t>Saidapur</w:t>
+      </w:r>
+      <w:proofErr w:type="spellEnd"/>
+      <w:r>
+        <w:rPr>
+          <w:rFonts w:eastAsia="Calibri"/>
+        </w:rPr>
+        <w:t>, 2010</w:t>
+      </w:r>
+      <w:r>
+        <w:t xml:space="preserve">). </w:t>
+      </w:r>
+      <w:r>
+        <w:t xml:space="preserve">Furthermore, </w:t>
+      </w:r>
+      <w:r>
+        <w:rPr>
+          <w:rFonts w:eastAsia="Calibri"/>
+        </w:rPr>
+        <w:t>w</w:t>
+      </w:r>
+      <w:r>
+        <w:rPr>
+          <w:rFonts w:eastAsia="Calibri"/>
+        </w:rPr>
+        <w:t xml:space="preserve">hen a novel food was paired with an Lithium chloride (LiCl) injection </w:t>
+      </w:r>
+      <w:r>
+        <w:rPr>
+          <w:lang w:val="en-AU"/>
+        </w:rPr>
+        <w:t>(to make them sick)</w:t>
+      </w:r>
+      <w:r>
+        <w:t xml:space="preserve">, </w:t>
+      </w:r>
+      <w:proofErr w:type="spellStart"/>
+      <w:r>
+        <w:rPr>
+          <w:i/>
+          <w:lang w:val="en-AU"/>
+        </w:rPr>
+        <w:t>Basiliskus</w:t>
+      </w:r>
+      <w:proofErr w:type="spellEnd"/>
+      <w:r>
+        <w:rPr>
+          <w:i/>
+          <w:lang w:val="en-AU"/>
+        </w:rPr>
+        <w:t xml:space="preserve"> </w:t>
+      </w:r>
+      <w:proofErr w:type="spellStart"/>
+      <w:r>
+        <w:rPr>
+          <w:i/>
+          <w:lang w:val="en-AU"/>
+        </w:rPr>
+        <w:t>vitattus</w:t>
+      </w:r>
+      <w:proofErr w:type="spellEnd"/>
+      <w:r>
+        <w:t>,</w:t>
+      </w:r>
+      <w:r>
+        <w:rPr>
+          <w:lang w:val="en-AU"/>
+        </w:rPr>
+        <w:t xml:space="preserve"> B. </w:t>
+      </w:r>
+      <w:proofErr w:type="spellStart"/>
+      <w:r>
+        <w:rPr>
+          <w:i/>
+          <w:lang w:val="en-AU"/>
+        </w:rPr>
+        <w:t>basiliscus</w:t>
+      </w:r>
+      <w:proofErr w:type="spellEnd"/>
+      <w:r>
+        <w:rPr>
+          <w:i/>
+        </w:rPr>
+        <w:t xml:space="preserve"> </w:t>
+      </w:r>
+      <w:r>
+        <w:t xml:space="preserve">as </w:t>
+      </w:r>
+      <w:r>
         <w:lastRenderedPageBreak/>
+        <w:t>well as</w:t>
+      </w:r>
+      <w:r>
+        <w:rPr>
+          <w:i/>
+        </w:rPr>
+        <w:t xml:space="preserve"> </w:t>
+      </w:r>
+      <w:proofErr w:type="spellStart"/>
+      <w:r>
+        <w:rPr>
+          <w:i/>
+          <w:lang w:val="en-AU"/>
+        </w:rPr>
+        <w:t>Eumeces</w:t>
+      </w:r>
+      <w:proofErr w:type="spellEnd"/>
+      <w:r>
+        <w:rPr>
+          <w:i/>
+          <w:lang w:val="en-AU"/>
+        </w:rPr>
+        <w:t xml:space="preserve"> </w:t>
+      </w:r>
+      <w:proofErr w:type="spellStart"/>
+      <w:r>
+        <w:rPr>
+          <w:i/>
+          <w:lang w:val="en-AU"/>
+        </w:rPr>
+        <w:t>schneideri</w:t>
+      </w:r>
+      <w:proofErr w:type="spellEnd"/>
+      <w:r>
+        <w:rPr>
+          <w:lang w:val="en-AU"/>
+        </w:rPr>
+        <w:t xml:space="preserve"> and </w:t>
+      </w:r>
+      <w:proofErr w:type="spellStart"/>
+      <w:r>
+        <w:rPr>
+          <w:i/>
+          <w:lang w:val="en-AU"/>
+        </w:rPr>
+        <w:t>Mabuya</w:t>
+      </w:r>
+      <w:proofErr w:type="spellEnd"/>
+      <w:r>
+        <w:rPr>
+          <w:i/>
+          <w:lang w:val="en-AU"/>
+        </w:rPr>
+        <w:t xml:space="preserve"> </w:t>
+      </w:r>
+      <w:proofErr w:type="spellStart"/>
+      <w:r>
+        <w:rPr>
+          <w:i/>
+          <w:lang w:val="en-AU"/>
+        </w:rPr>
+        <w:t>mutifasciata</w:t>
+      </w:r>
+      <w:proofErr w:type="spellEnd"/>
+      <w:r>
+        <w:t xml:space="preserve"> </w:t>
+      </w:r>
+      <w:r>
+        <w:rPr>
+          <w:lang w:val="en-AU"/>
+        </w:rPr>
+        <w:t xml:space="preserve">avoided </w:t>
+      </w:r>
+      <w:r>
+        <w:t>the same</w:t>
+      </w:r>
+      <w:r>
+        <w:rPr>
+          <w:lang w:val="en-AU"/>
+        </w:rPr>
+        <w:t xml:space="preserve"> novel food item a week </w:t>
+      </w:r>
+      <w:r>
+        <w:t xml:space="preserve">later </w:t>
+      </w:r>
+      <w:r>
+        <w:rPr>
+          <w:lang w:val="en-AU"/>
+        </w:rPr>
+        <w:t xml:space="preserve">after </w:t>
+      </w:r>
+      <w:proofErr w:type="spellStart"/>
+      <w:r>
+        <w:rPr>
+          <w:lang w:val="en-AU"/>
+        </w:rPr>
+        <w:t>experienc</w:t>
+      </w:r>
+      <w:r>
+        <w:t>ing</w:t>
+      </w:r>
+      <w:proofErr w:type="spellEnd"/>
+      <w:r>
+        <w:rPr>
+          <w:lang w:val="en-AU"/>
+        </w:rPr>
+        <w:t xml:space="preserve"> illness</w:t>
+      </w:r>
+      <w:r>
+        <w:t xml:space="preserve">. </w:t>
+      </w:r>
+      <w:r>
+        <w:rPr>
+          <w:lang w:val="en-AU"/>
+        </w:rPr>
+        <w:t>A second novel control food, however, was readily accepted one week after a saline injection (</w:t>
+      </w:r>
+      <w:r>
+        <w:rPr>
+          <w:rFonts w:eastAsia="Calibri"/>
+          <w:lang w:val="en-AU"/>
+        </w:rPr>
+        <w:t xml:space="preserve">Paradis, &amp; </w:t>
+      </w:r>
+      <w:proofErr w:type="spellStart"/>
+      <w:r>
+        <w:rPr>
+          <w:rFonts w:eastAsia="Calibri"/>
+          <w:lang w:val="en-AU"/>
+        </w:rPr>
+        <w:t>Cabanac</w:t>
+      </w:r>
+      <w:proofErr w:type="spellEnd"/>
+      <w:r>
+        <w:rPr>
+          <w:rFonts w:eastAsia="Calibri"/>
+          <w:lang w:val="en-AU"/>
+        </w:rPr>
+        <w:t>, 2004</w:t>
+      </w:r>
+      <w:r>
+        <w:rPr>
+          <w:lang w:val="en-AU"/>
+        </w:rPr>
+        <w:t>).</w:t>
+      </w:r>
+    </w:p>
+    <w:p>
+      <w:pPr>
+        <w:rPr>
+          <w:rFonts w:eastAsia="Calibri"/>
+        </w:rPr>
+      </w:pPr>
+      <w:r>
+        <w:t xml:space="preserve">Conditioned taste aversion can also be used to teach animals to avoid invasive unpalatable pray. </w:t>
+      </w:r>
+      <w:r>
+        <w:rPr>
+          <w:rFonts w:eastAsia="Calibri"/>
+          <w:lang w:val="en-AU"/>
+        </w:rPr>
+        <w:t>Australian blue-tongue lizard (</w:t>
+      </w:r>
+      <w:proofErr w:type="spellStart"/>
+      <w:r>
+        <w:rPr>
+          <w:rFonts w:eastAsia="Calibri"/>
+          <w:i/>
+          <w:lang w:val="en-AU"/>
+        </w:rPr>
+        <w:t>Tiliqua</w:t>
+      </w:r>
+      <w:proofErr w:type="spellEnd"/>
+      <w:r>
+        <w:rPr>
+          <w:rFonts w:eastAsia="Calibri"/>
+          <w:i/>
+          <w:lang w:val="en-AU"/>
+        </w:rPr>
+        <w:t xml:space="preserve"> </w:t>
+      </w:r>
+      <w:proofErr w:type="spellStart"/>
+      <w:r>
+        <w:rPr>
+          <w:rFonts w:eastAsia="Calibri"/>
+          <w:i/>
+          <w:lang w:val="en-AU"/>
+        </w:rPr>
+        <w:t>scincoides</w:t>
+      </w:r>
+      <w:proofErr w:type="spellEnd"/>
+      <w:r>
+        <w:rPr>
+          <w:rFonts w:eastAsia="Calibri"/>
+          <w:i/>
+          <w:lang w:val="en-AU"/>
+        </w:rPr>
+        <w:t xml:space="preserve"> </w:t>
+      </w:r>
+      <w:proofErr w:type="spellStart"/>
+      <w:r>
+        <w:rPr>
+          <w:rFonts w:eastAsia="Calibri"/>
+          <w:i/>
+          <w:lang w:val="en-AU"/>
+        </w:rPr>
+        <w:t>scincoides</w:t>
+      </w:r>
+      <w:proofErr w:type="spellEnd"/>
+      <w:r>
+        <w:rPr>
+          <w:rFonts w:eastAsia="Calibri"/>
+          <w:lang w:val="en-AU"/>
+        </w:rPr>
+        <w:t xml:space="preserve"> and</w:t>
+      </w:r>
+      <w:r>
+        <w:rPr>
+          <w:rFonts w:eastAsia="Calibri"/>
+          <w:i/>
+          <w:lang w:val="en-AU"/>
+        </w:rPr>
+        <w:t xml:space="preserve"> T. s. intermedia</w:t>
+      </w:r>
+      <w:r>
+        <w:rPr>
+          <w:rFonts w:eastAsia="Calibri"/>
+          <w:lang w:val="en-AU"/>
+        </w:rPr>
+        <w:t>) presented with cane toad meat (</w:t>
+      </w:r>
+      <w:proofErr w:type="spellStart"/>
+      <w:r>
+        <w:rPr>
+          <w:rFonts w:eastAsia="Calibri"/>
+          <w:i/>
+          <w:lang w:val="en-AU"/>
+        </w:rPr>
+        <w:t>Rhinella</w:t>
+      </w:r>
+      <w:proofErr w:type="spellEnd"/>
+      <w:r>
+        <w:rPr>
+          <w:rFonts w:eastAsia="Calibri"/>
+          <w:i/>
+          <w:lang w:val="en-AU"/>
+        </w:rPr>
+        <w:t xml:space="preserve"> marina</w:t>
+      </w:r>
+      <w:r>
+        <w:rPr>
+          <w:rFonts w:eastAsia="Calibri"/>
+          <w:lang w:val="en-AU"/>
+        </w:rPr>
+        <w:t>, an invasive toxic toad</w:t>
+      </w:r>
+      <w:r>
+        <w:rPr>
+          <w:rFonts w:eastAsia="Calibri"/>
+          <w:lang w:val="en-AU"/>
+        </w:rPr>
+        <w:t>) paired with a LiCl injection or meat mixed with LiCl still avoided the meat seven weeks after the first encounter</w:t>
+      </w:r>
+      <w:r>
+        <w:rPr>
+          <w:rFonts w:eastAsia="Calibri"/>
+          <w:lang w:val="en-AU"/>
+        </w:rPr>
+        <w:t>,</w:t>
+      </w:r>
+      <w:r>
+        <w:rPr>
+          <w:rFonts w:eastAsia="Calibri"/>
+          <w:lang w:val="en-AU"/>
+        </w:rPr>
+        <w:t xml:space="preserve"> a control group</w:t>
+      </w:r>
+      <w:r>
+        <w:rPr>
+          <w:rFonts w:eastAsia="Calibri"/>
+          <w:lang w:val="en-AU"/>
+        </w:rPr>
+        <w:t xml:space="preserve"> </w:t>
+      </w:r>
+      <w:r>
+        <w:rPr>
+          <w:rFonts w:eastAsia="Calibri"/>
+          <w:lang w:val="en-AU"/>
+        </w:rPr>
+        <w:t>eating meat treated with saline</w:t>
+      </w:r>
+      <w:r>
+        <w:rPr>
+          <w:rFonts w:eastAsia="Calibri"/>
+          <w:lang w:val="en-AU"/>
+        </w:rPr>
+        <w:t>, however,</w:t>
+      </w:r>
+      <w:r>
+        <w:rPr>
+          <w:rFonts w:eastAsia="Calibri"/>
+          <w:lang w:val="en-AU"/>
+        </w:rPr>
+        <w:t xml:space="preserve"> showed no aversion (Price-Rees, Webb, &amp; Shine, 2011).</w:t>
+      </w:r>
+      <w:r>
+        <w:rPr>
+          <w:rFonts w:eastAsia="Calibri"/>
+        </w:rPr>
+        <w:t xml:space="preserve"> Similarly, </w:t>
+      </w:r>
+      <w:r>
+        <w:rPr>
+          <w:lang w:val="en-AU"/>
+        </w:rPr>
+        <w:t>hatchling Australian freshwater crocodiles (</w:t>
+      </w:r>
+      <w:proofErr w:type="spellStart"/>
+      <w:r>
+        <w:rPr>
+          <w:i/>
+          <w:lang w:val="en-AU"/>
+        </w:rPr>
+        <w:t>Crocodylus</w:t>
+      </w:r>
+      <w:proofErr w:type="spellEnd"/>
+      <w:r>
+        <w:rPr>
+          <w:rFonts w:eastAsia="Calibri"/>
+          <w:i/>
+          <w:lang w:val="en-AU"/>
+        </w:rPr>
+        <w:t xml:space="preserve"> johnstoni</w:t>
+      </w:r>
+      <w:r>
+        <w:rPr>
+          <w:lang w:val="en-AU"/>
+        </w:rPr>
+        <w:t>)</w:t>
+      </w:r>
+      <w:r>
+        <w:t xml:space="preserve"> rapidly learnt to avoid </w:t>
+      </w:r>
+      <w:r>
+        <w:rPr>
+          <w:lang w:val="en-AU"/>
+        </w:rPr>
+        <w:t xml:space="preserve">freshly metamorphosed </w:t>
+      </w:r>
+      <w:r>
+        <w:t xml:space="preserve">cane </w:t>
+      </w:r>
+      <w:r>
+        <w:rPr>
+          <w:lang w:val="en-AU"/>
+        </w:rPr>
+        <w:t>toads</w:t>
+      </w:r>
+      <w:r>
+        <w:t>. Treatment crocodiles were more likely to reject toa</w:t>
+      </w:r>
+      <w:r>
+        <w:t>d</w:t>
+      </w:r>
+      <w:r>
+        <w:t>s compared to naïve individuals (</w:t>
+      </w:r>
+      <w:proofErr w:type="spellStart"/>
+      <w:r>
+        <w:rPr>
+          <w:lang w:val="en-AU"/>
+        </w:rPr>
+        <w:t>Somaweera</w:t>
+      </w:r>
+      <w:proofErr w:type="spellEnd"/>
+      <w:r>
+        <w:rPr>
+          <w:lang w:val="en-AU"/>
+        </w:rPr>
+        <w:t>, Webb, Brown, &amp; Shine, 2011</w:t>
+      </w:r>
+      <w:r>
+        <w:t>).</w:t>
+      </w:r>
+      <w:r>
+        <w:t xml:space="preserve"> </w:t>
+      </w:r>
+    </w:p>
+    <w:p>
+      <w:pPr>
+        <w:rPr>
+          <w:rFonts w:eastAsia="Calibri"/>
+          <w:lang w:val="en-AU"/>
+        </w:rPr>
+      </w:pPr>
+      <w:r>
+        <w:t xml:space="preserve">Two experiments used a more naturalistic approach </w:t>
+      </w:r>
+      <w:r>
+        <w:t>testing</w:t>
+      </w:r>
+      <w:r>
+        <w:t xml:space="preserve"> taste aversion learning.</w:t>
+      </w:r>
+      <w:r>
+        <w:t xml:space="preserve"> Wild</w:t>
+      </w:r>
+      <w:r>
+        <w:rPr>
+          <w:lang w:val="en-AU"/>
+        </w:rPr>
+        <w:t xml:space="preserve"> Bonaire island whiptail lizards</w:t>
+      </w:r>
+      <w:r>
+        <w:rPr>
+          <w:szCs w:val="22"/>
+          <w:lang w:val="en-AU"/>
+        </w:rPr>
+        <w:t xml:space="preserve"> </w:t>
+      </w:r>
+      <w:r>
+        <w:rPr>
+          <w:szCs w:val="22"/>
+        </w:rPr>
         <w:t>(</w:t>
       </w:r>
       <w:proofErr w:type="spellStart"/>
       <w:r>
         <w:rPr>
-          <w:lang w:val="en-AU"/>
-        </w:rPr>
-        <w:t>Shettleworth</w:t>
-      </w:r>
-      <w:proofErr w:type="spellEnd"/>
-      <w:r>
-        <w:rPr>
-          <w:lang w:val="en-AU"/>
-        </w:rPr>
-        <w:t xml:space="preserve">, 2009). Reptiles perform no different from other vertebrates when tested on their avoidance learning. </w:t>
-      </w:r>
-      <w:r>
-        <w:rPr>
-          <w:rFonts w:eastAsia="Calibri"/>
-          <w:lang w:val="en-AU"/>
-        </w:rPr>
-        <w:t>Groups of brown anoles (</w:t>
-      </w:r>
-      <w:r>
-        <w:rPr>
-          <w:rFonts w:eastAsia="Calibri"/>
-          <w:i/>
-          <w:lang w:val="en-AU"/>
-        </w:rPr>
-        <w:t xml:space="preserve">Anolis </w:t>
-      </w:r>
-      <w:proofErr w:type="spellStart"/>
-      <w:r>
-        <w:rPr>
-          <w:rFonts w:eastAsia="Calibri"/>
-          <w:i/>
-          <w:lang w:val="en-AU"/>
-        </w:rPr>
-        <w:t>sagreis</w:t>
-      </w:r>
-      <w:proofErr w:type="spellEnd"/>
-      <w:r>
-        <w:rPr>
-          <w:rFonts w:eastAsia="Calibri"/>
-          <w:lang w:val="en-AU"/>
-        </w:rPr>
-        <w:t>), for example, were tested on their shock avoidance learning. Group one received a shock whenever their tail touched a grid and group two received a shock whenever group one was shocked. Animals in the first group learnt to avoid shock by lifting their tails and retained this behaviour for six hours after training</w:t>
-      </w:r>
-      <w:r>
-        <w:rPr>
-          <w:rFonts w:eastAsia="Calibri"/>
-          <w:lang w:val="en-AU"/>
-        </w:rPr>
-        <w:t>; animals in group two did not</w:t>
-      </w:r>
-      <w:r>
-        <w:rPr>
-          <w:rFonts w:eastAsia="Calibri"/>
-          <w:lang w:val="en-AU"/>
-        </w:rPr>
-        <w:t>. After cycloheximide injection in the basal forebrain, however, lizards failed to show any shock avoidance (</w:t>
-      </w:r>
-      <w:proofErr w:type="spellStart"/>
-      <w:r>
-        <w:rPr>
-          <w:rFonts w:eastAsia="Calibri"/>
-          <w:lang w:val="en-AU"/>
-        </w:rPr>
-        <w:t>Punzo</w:t>
-      </w:r>
-      <w:proofErr w:type="spellEnd"/>
-      <w:r>
-        <w:rPr>
-          <w:rFonts w:eastAsia="Calibri"/>
-          <w:lang w:val="en-AU"/>
-        </w:rPr>
-        <w:t>, 1985</w:t>
-      </w:r>
-      <w:r>
-        <w:rPr>
-          <w:rFonts w:eastAsia="Calibri"/>
-          <w:lang w:val="en-AU"/>
-        </w:rPr>
-        <w:t xml:space="preserve">). </w:t>
-      </w:r>
-    </w:p>
-    <w:p>
-      <w:r>
-        <w:rPr>
-          <w:rFonts w:eastAsia="Calibri"/>
-          <w:lang w:val="en-AU"/>
-        </w:rPr>
-        <w:t xml:space="preserve">Another important skill when it comes to survival is to know </w:t>
-      </w:r>
-      <w:r>
-        <w:rPr>
-          <w:rFonts w:eastAsia="Calibri"/>
-          <w:lang w:val="en-AU"/>
-        </w:rPr>
-        <w:t>which food to</w:t>
-      </w:r>
-      <w:r>
-        <w:rPr>
-          <w:rFonts w:eastAsia="Calibri"/>
-          <w:lang w:val="en-AU"/>
-        </w:rPr>
-        <w:t xml:space="preserve"> avoid because it might be toxic or have a noxious effect. Male green anoles (</w:t>
-      </w:r>
-      <w:r>
-        <w:rPr>
-          <w:rFonts w:eastAsia="Calibri"/>
-          <w:i/>
-          <w:lang w:val="en-AU"/>
-        </w:rPr>
-        <w:t xml:space="preserve">Anolis </w:t>
-      </w:r>
-      <w:proofErr w:type="spellStart"/>
-      <w:r>
-        <w:rPr>
-          <w:rFonts w:eastAsia="Calibri"/>
-          <w:i/>
-          <w:lang w:val="en-AU"/>
-        </w:rPr>
-        <w:t>carolinensis</w:t>
-      </w:r>
-      <w:proofErr w:type="spellEnd"/>
-      <w:r>
-        <w:rPr>
-          <w:rFonts w:eastAsia="Calibri"/>
-          <w:lang w:val="en-AU"/>
-        </w:rPr>
-        <w:t>) were tested on their ability to discriminate neutral, bitter and sweet tastes. Crickets were coated with either</w:t>
-      </w:r>
-      <w:r>
-        <w:rPr>
-          <w:rFonts w:eastAsia="Calibri"/>
-        </w:rPr>
-        <w:t xml:space="preserve"> </w:t>
-      </w:r>
-      <w:r>
-        <w:rPr>
-          <w:rFonts w:eastAsiaTheme="minorHAnsi"/>
-          <w:lang w:val="en-US"/>
-        </w:rPr>
-        <w:t>quinine hydrochloride</w:t>
-      </w:r>
-      <w:r>
-        <w:rPr>
-          <w:rFonts w:eastAsia="Calibri"/>
-          <w:lang w:val="en-AU"/>
-        </w:rPr>
-        <w:t xml:space="preserve"> </w:t>
-      </w:r>
-      <w:r>
-        <w:rPr>
-          <w:rFonts w:eastAsia="Calibri"/>
+          <w:i/>
+          <w:lang w:val="en-AU"/>
+        </w:rPr>
+        <w:t>Cnemidophorus</w:t>
+      </w:r>
+      <w:proofErr w:type="spellEnd"/>
+      <w:r>
+        <w:rPr>
+          <w:i/>
+          <w:lang w:val="en-AU"/>
+        </w:rPr>
+        <w:t xml:space="preserve"> </w:t>
+      </w:r>
+      <w:proofErr w:type="spellStart"/>
+      <w:r>
+        <w:rPr>
+          <w:i/>
+          <w:lang w:val="en-AU"/>
+        </w:rPr>
+        <w:t>murinus</w:t>
+      </w:r>
+      <w:proofErr w:type="spellEnd"/>
+      <w:r>
+        <w:rPr>
+          <w:i/>
+        </w:rPr>
+        <w:t xml:space="preserve">) </w:t>
+      </w:r>
+      <w:r>
+        <w:rPr>
+          <w:lang w:val="en-AU"/>
+        </w:rPr>
+        <w:t>learn</w:t>
+      </w:r>
+      <w:r>
+        <w:t>t</w:t>
+      </w:r>
+      <w:r>
+        <w:rPr>
+          <w:lang w:val="en-AU"/>
+        </w:rPr>
+        <w:t xml:space="preserve"> to distinguish palatable </w:t>
+      </w:r>
+      <w:r>
+        <w:rPr>
+          <w:lang w:val="en-AU"/>
+        </w:rPr>
+        <w:t>from</w:t>
+      </w:r>
+      <w:r>
+        <w:rPr>
+          <w:lang w:val="en-AU"/>
+        </w:rPr>
+        <w:t xml:space="preserve"> unpalatable artificial fruit </w:t>
+      </w:r>
+      <w:r>
+        <w:t xml:space="preserve">place along their natural habitat </w:t>
+      </w:r>
+      <w:r>
+        <w:rPr>
+          <w:lang w:val="en-AU"/>
+        </w:rPr>
+        <w:t xml:space="preserve">(sponges soaked in sweet tomato juice versus toxic quinine hydrochloride) based on visual </w:t>
+      </w:r>
+      <w:r>
+        <w:t>(c</w:t>
+      </w:r>
+      <w:r>
+        <w:t>o</w:t>
+      </w:r>
+      <w:r>
+        <w:t xml:space="preserve">lour) </w:t>
+      </w:r>
+      <w:r>
+        <w:rPr>
+          <w:lang w:val="en-AU"/>
+        </w:rPr>
+        <w:t>and spatial cues</w:t>
+      </w:r>
+      <w:r>
+        <w:t xml:space="preserve"> </w:t>
+      </w:r>
+      <w:r>
+        <w:rPr>
+          <w:lang w:val="en-AU"/>
         </w:rPr>
         <w:t>(</w:t>
       </w:r>
       <w:proofErr w:type="spellStart"/>
       <w:r>
         <w:rPr>
-          <w:rFonts w:eastAsia="Calibri"/>
-          <w:lang w:val="en-AU"/>
-        </w:rPr>
-        <w:t>QHCl</w:t>
-      </w:r>
-      <w:proofErr w:type="spellEnd"/>
-      <w:r>
-        <w:rPr>
-          <w:rFonts w:eastAsia="Calibri"/>
-        </w:rPr>
-        <w:t>;</w:t>
-      </w:r>
-      <w:r>
-        <w:rPr>
-          <w:rFonts w:eastAsia="Calibri"/>
-          <w:lang w:val="en-AU"/>
-        </w:rPr>
-        <w:t xml:space="preserve"> bitter)</w:t>
-      </w:r>
-      <w:r>
-        <w:rPr>
-          <w:rFonts w:eastAsia="Calibri"/>
-        </w:rPr>
+          <w:lang w:val="en-AU"/>
+        </w:rPr>
+        <w:t>Schall</w:t>
+      </w:r>
+      <w:proofErr w:type="spellEnd"/>
+      <w:r>
+        <w:rPr>
+          <w:lang w:val="en-AU"/>
+        </w:rPr>
+        <w:t>, 2000)</w:t>
+      </w:r>
+      <w:r>
+        <w:t>.</w:t>
+      </w:r>
+      <w:r>
+        <w:t xml:space="preserve"> A</w:t>
+      </w:r>
+      <w:r>
+        <w:t xml:space="preserve"> </w:t>
+      </w:r>
+      <w:r>
+        <w:t>more recent study investigated how</w:t>
+      </w:r>
+      <w:r>
+        <w:t xml:space="preserve"> </w:t>
+      </w:r>
+      <w:r>
+        <w:t>p</w:t>
+      </w:r>
+      <w:r>
+        <w:t xml:space="preserve">opulations of </w:t>
+      </w:r>
+      <w:r>
+        <w:rPr>
+          <w:lang w:val="en-AU"/>
+        </w:rPr>
+        <w:t>juvenile fence lizards (</w:t>
+      </w:r>
+      <w:proofErr w:type="spellStart"/>
+      <w:r>
+        <w:rPr>
+          <w:i/>
+          <w:lang w:val="en-AU"/>
+        </w:rPr>
+        <w:t>Sceloporus</w:t>
+      </w:r>
+      <w:proofErr w:type="spellEnd"/>
+      <w:r>
+        <w:rPr>
+          <w:i/>
+          <w:lang w:val="en-AU"/>
+        </w:rPr>
+        <w:t xml:space="preserve"> undulates</w:t>
+      </w:r>
+      <w:r>
+        <w:rPr>
+          <w:lang w:val="en-AU"/>
+        </w:rPr>
+        <w:t>)</w:t>
+      </w:r>
+      <w:r>
+        <w:t xml:space="preserve">, either invaded by toxic fire ants or uninvaded </w:t>
+      </w:r>
+      <w:r>
+        <w:t>reacted when</w:t>
+      </w:r>
+      <w:r>
+        <w:t xml:space="preserve"> </w:t>
+      </w:r>
+      <w:r>
+        <w:rPr>
+          <w:rFonts w:eastAsia="Calibri"/>
+          <w:lang w:val="en-AU"/>
+        </w:rPr>
+        <w:t>simultaneously presented with a choice between unpalatable fire ants and an alternative prey (crickets) on two consecutive days.</w:t>
+      </w:r>
+      <w:r>
+        <w:rPr>
+          <w:rFonts w:eastAsia="Calibri"/>
+        </w:rPr>
+        <w:t xml:space="preserve"> Juveniles from both populations </w:t>
+      </w:r>
+      <w:r>
+        <w:rPr>
+          <w:lang w:val="en-AU"/>
+        </w:rPr>
+        <w:t>did not learn to avoid this toxic prey but instead increased ant consumption over time (</w:t>
+      </w:r>
+      <w:r>
+        <w:rPr>
+          <w:rFonts w:eastAsia="Calibri"/>
+          <w:lang w:val="en-AU"/>
+        </w:rPr>
+        <w:t xml:space="preserve">Robbins, </w:t>
+      </w:r>
+      <w:proofErr w:type="spellStart"/>
+      <w:r>
+        <w:rPr>
+          <w:rFonts w:eastAsia="Calibri"/>
+          <w:lang w:val="en-AU"/>
+        </w:rPr>
+        <w:t>Freidenfelds</w:t>
+      </w:r>
+      <w:proofErr w:type="spellEnd"/>
+      <w:r>
+        <w:rPr>
+          <w:rFonts w:eastAsia="Calibri"/>
+          <w:lang w:val="en-AU"/>
+        </w:rPr>
+        <w:t xml:space="preserve">, &amp; </w:t>
+      </w:r>
+      <w:proofErr w:type="spellStart"/>
+      <w:r>
+        <w:rPr>
+          <w:rFonts w:eastAsia="Calibri"/>
+          <w:lang w:val="en-AU"/>
+        </w:rPr>
+        <w:t>Langkilde</w:t>
+      </w:r>
+      <w:proofErr w:type="spellEnd"/>
+      <w:r>
+        <w:rPr>
+          <w:rFonts w:eastAsia="Calibri"/>
+          <w:lang w:val="en-AU"/>
+        </w:rPr>
+        <w:t>, 2013</w:t>
+      </w:r>
+      <w:r>
+        <w:rPr>
+          <w:lang w:val="en-AU"/>
+        </w:rPr>
+        <w:t>).</w:t>
+      </w:r>
+      <w:r>
+        <w:rPr>
+          <w:lang w:val="en-AU"/>
+        </w:rPr>
+        <w:t xml:space="preserve"> </w:t>
+      </w:r>
+      <w:r>
+        <w:rPr>
+          <w:highlight w:val="yellow"/>
+          <w:lang w:val="en-AU"/>
+        </w:rPr>
+        <w:t>Some species might be more apt to learn to avoid unpalatable or toxic prey, the methodology used, however, might also play an important role</w:t>
+      </w:r>
+      <w:r>
+        <w:rPr>
+          <w:lang w:val="en-AU"/>
+        </w:rPr>
+        <w:t>.</w:t>
+      </w:r>
+    </w:p>
+    <w:p>
+      <w:pPr>
+        <w:rPr>
+          <w:rFonts w:eastAsia="Calibri"/>
+          <w:lang w:val="en-AU"/>
+        </w:rPr>
+      </w:pPr>
+      <w:r>
+        <w:t>Undoubtedly, avoiding unpalatable food and adverse environmental conditions are important skills and can potentially increase fitness. Escaping predators is, however, no less important. When threatened</w:t>
+      </w:r>
+      <w:r>
         <w:t>,</w:t>
       </w:r>
       <w:r>
-        <w:rPr>
-          <w:rFonts w:eastAsia="Calibri"/>
-          <w:lang w:val="en-AU"/>
-        </w:rPr>
-        <w:t xml:space="preserve"> Equal</w:t>
-      </w:r>
-      <w:r>
-        <w:rPr>
-          <w:rFonts w:eastAsia="Calibri" w:cs="Arial"/>
-          <w:lang w:val="en-AU"/>
-        </w:rPr>
-        <w:t>®</w:t>
-      </w:r>
-      <w:r>
-        <w:rPr>
-          <w:rFonts w:eastAsia="Calibri"/>
-          <w:lang w:val="en-AU"/>
-        </w:rPr>
-        <w:t xml:space="preserve"> (sweet)</w:t>
-      </w:r>
-      <w:r>
-        <w:rPr>
-          <w:rFonts w:eastAsia="Calibri"/>
-        </w:rPr>
-        <w:t xml:space="preserve"> or were untreated</w:t>
-      </w:r>
-      <w:r>
-        <w:rPr>
-          <w:rFonts w:eastAsia="Calibri"/>
-          <w:lang w:val="en-AU"/>
-        </w:rPr>
-        <w:t xml:space="preserve"> and received a coloured dot to increase discriminability. </w:t>
-      </w:r>
-      <w:r>
-        <w:rPr>
-          <w:rFonts w:eastAsia="Calibri"/>
-        </w:rPr>
-        <w:t>Lizards</w:t>
-      </w:r>
-      <w:r>
-        <w:rPr>
-          <w:rFonts w:eastAsia="Calibri"/>
-          <w:lang w:val="en-AU"/>
-        </w:rPr>
-        <w:t xml:space="preserve"> generally rejected bitter tasting prey but were not able to do so when the vomeronasal organ was blocked (Stanger-Hall, </w:t>
-      </w:r>
-      <w:proofErr w:type="spellStart"/>
-      <w:r>
-        <w:rPr>
-          <w:rFonts w:eastAsia="Calibri"/>
-          <w:lang w:val="en-AU"/>
-        </w:rPr>
-        <w:t>Zelmer</w:t>
+        <w:t xml:space="preserve"> </w:t>
+      </w:r>
+      <w:r>
+        <w:rPr>
+          <w:lang w:val="en-AU"/>
+        </w:rPr>
+        <w:t>male eastern fence lizards (</w:t>
+      </w:r>
+      <w:proofErr w:type="spellStart"/>
+      <w:r>
+        <w:rPr>
+          <w:i/>
+          <w:lang w:val="en-AU"/>
+        </w:rPr>
+        <w:t>Sceloporus</w:t>
+      </w:r>
+      <w:proofErr w:type="spellEnd"/>
+      <w:r>
+        <w:rPr>
+          <w:i/>
+          <w:lang w:val="en-AU"/>
+        </w:rPr>
+        <w:t xml:space="preserve"> undulates</w:t>
+      </w:r>
+      <w:r>
+        <w:rPr>
+          <w:i/>
+        </w:rPr>
+        <w:t xml:space="preserve">) </w:t>
+      </w:r>
+      <w:r>
+        <w:rPr>
+          <w:lang w:val="en-AU"/>
+        </w:rPr>
+        <w:t>escape</w:t>
+      </w:r>
+      <w:r>
+        <w:t xml:space="preserve"> into hiding. E</w:t>
+      </w:r>
+      <w:r>
+        <w:rPr>
+          <w:lang w:val="en-AU"/>
+        </w:rPr>
+        <w:t>scape behaviour was linked to corticosterone</w:t>
+      </w:r>
+      <w:r>
+        <w:t xml:space="preserve">: </w:t>
+      </w:r>
+      <w:r>
+        <w:rPr>
+          <w:lang w:val="en-AU"/>
+        </w:rPr>
+        <w:t xml:space="preserve">Compared to control animals, who showed an increase in flight initiation distance and decreased hiding time, males treated with </w:t>
+      </w:r>
+      <w:r>
+        <w:rPr>
+          <w:lang w:val="en-AU"/>
+        </w:rPr>
+        <w:lastRenderedPageBreak/>
+        <w:t>a corticosterone blocker showed no change in these behaviours and no retention 24h later (</w:t>
+      </w:r>
+      <w:proofErr w:type="spellStart"/>
+      <w:r>
+        <w:rPr>
+          <w:rFonts w:eastAsia="Calibri"/>
+          <w:lang w:val="en-AU"/>
+        </w:rPr>
+        <w:t>Thaker</w:t>
       </w:r>
       <w:proofErr w:type="spellEnd"/>
       <w:r>
@@ -1088,374 +2034,15 @@
           <w:rFonts w:eastAsia="Calibri"/>
           <w:lang w:val="en-AU"/>
         </w:rPr>
-        <w:t>Bergren</w:t>
-      </w:r>
-      <w:proofErr w:type="spellEnd"/>
-      <w:r>
-        <w:rPr>
-          <w:rFonts w:eastAsia="Calibri"/>
-          <w:lang w:val="en-AU"/>
-        </w:rPr>
-        <w:t>, &amp; Burns, 2001)</w:t>
-      </w:r>
-      <w:r>
-        <w:rPr>
-          <w:rFonts w:eastAsia="Calibri"/>
-          <w:lang w:val="en-AU"/>
-        </w:rPr>
-        <w:t xml:space="preserve"> highlighting these animals strong reliance on olfactory cues</w:t>
-      </w:r>
-      <w:r>
-        <w:rPr>
-          <w:rFonts w:eastAsia="Calibri"/>
-          <w:lang w:val="en-AU"/>
-        </w:rPr>
-        <w:t>.</w:t>
-      </w:r>
-      <w:r>
-        <w:rPr>
-          <w:rFonts w:eastAsia="Calibri"/>
-        </w:rPr>
-        <w:t xml:space="preserve"> Similarly, </w:t>
-      </w:r>
-      <w:r>
-        <w:t>A</w:t>
-      </w:r>
-      <w:r>
-        <w:t xml:space="preserve"> few days old hatchlings </w:t>
-      </w:r>
-      <w:r>
-        <w:t>of t</w:t>
-      </w:r>
-      <w:r>
-        <w:t>he oriental garden lizard (</w:t>
-      </w:r>
-      <w:proofErr w:type="spellStart"/>
-      <w:r>
-        <w:rPr>
-          <w:i/>
-        </w:rPr>
-        <w:t>Calotes</w:t>
-      </w:r>
-      <w:proofErr w:type="spellEnd"/>
-      <w:r>
-        <w:rPr>
-          <w:i/>
-        </w:rPr>
-        <w:t xml:space="preserve"> versicolor</w:t>
-      </w:r>
-      <w:r>
-        <w:t>) learnt to associate dish colour with prey taste. I</w:t>
-      </w:r>
-      <w:r>
-        <w:t xml:space="preserve">ndependent </w:t>
-      </w:r>
-      <w:r>
-        <w:t>cohorts</w:t>
-      </w:r>
-      <w:r>
-        <w:t xml:space="preserve"> of hatchlings with the same basic experience (non-painted</w:t>
-      </w:r>
-      <w:r>
-        <w:t xml:space="preserve"> dish – neutral taste</w:t>
-      </w:r>
-      <w:r>
-        <w:t>, orange</w:t>
-      </w:r>
-      <w:r>
-        <w:t xml:space="preserve"> dish – sweet taste</w:t>
-      </w:r>
-      <w:r>
-        <w:t xml:space="preserve"> from coating in sucrose</w:t>
-      </w:r>
-      <w:r>
-        <w:t xml:space="preserve"> and green</w:t>
-      </w:r>
-      <w:r>
-        <w:t xml:space="preserve"> dish – bitter taste</w:t>
-      </w:r>
-      <w:r>
-        <w:t xml:space="preserve"> from coating in </w:t>
-      </w:r>
-      <w:r>
-        <w:rPr>
-          <w:rFonts w:eastAsiaTheme="minorHAnsi"/>
-        </w:rPr>
-        <w:t>Chloroquine phosphate</w:t>
-      </w:r>
-      <w:r>
-        <w:t xml:space="preserve">) were </w:t>
-      </w:r>
-      <w:r>
-        <w:t xml:space="preserve">simultaneously </w:t>
-      </w:r>
-      <w:r>
-        <w:t>confronted with either the same combinations or with new colour and taste combinations.</w:t>
-      </w:r>
-      <w:r>
-        <w:t xml:space="preserve"> The results show that hatchlings choice of prey was affected by dish colour</w:t>
-      </w:r>
-      <w:r>
-        <w:t xml:space="preserve"> (</w:t>
-      </w:r>
-      <w:proofErr w:type="spellStart"/>
-      <w:r>
-        <w:rPr>
-          <w:rFonts w:eastAsia="Calibri"/>
-        </w:rPr>
-        <w:t>Shanbhag</w:t>
-      </w:r>
-      <w:proofErr w:type="spellEnd"/>
-      <w:r>
-        <w:rPr>
-          <w:rFonts w:eastAsia="Calibri"/>
-        </w:rPr>
-        <w:t xml:space="preserve">, </w:t>
-      </w:r>
-      <w:proofErr w:type="spellStart"/>
-      <w:r>
-        <w:rPr>
-          <w:rFonts w:eastAsia="Calibri"/>
-        </w:rPr>
-        <w:t>Ammanna</w:t>
-      </w:r>
-      <w:proofErr w:type="spellEnd"/>
-      <w:r>
-        <w:rPr>
-          <w:rFonts w:eastAsia="Calibri"/>
-        </w:rPr>
-        <w:t xml:space="preserve">, &amp; </w:t>
-      </w:r>
-      <w:proofErr w:type="spellStart"/>
-      <w:r>
-        <w:rPr>
-          <w:rFonts w:eastAsia="Calibri"/>
-        </w:rPr>
-        <w:t>Saidapur</w:t>
-      </w:r>
-      <w:proofErr w:type="spellEnd"/>
-      <w:r>
-        <w:rPr>
-          <w:rFonts w:eastAsia="Calibri"/>
-        </w:rPr>
-        <w:t>, 2010</w:t>
-      </w:r>
-      <w:r>
-        <w:t xml:space="preserve">). </w:t>
-      </w:r>
-      <w:r>
-        <w:t xml:space="preserve">Furthermore, </w:t>
-      </w:r>
-      <w:r>
-        <w:rPr>
-          <w:rFonts w:eastAsia="Calibri"/>
-        </w:rPr>
-        <w:t>w</w:t>
-      </w:r>
-      <w:r>
-        <w:rPr>
-          <w:rFonts w:eastAsia="Calibri"/>
-        </w:rPr>
-        <w:t xml:space="preserve">hen a novel food was paired with an Lithium chloride (LiCl) injection </w:t>
-      </w:r>
-      <w:r>
-        <w:rPr>
-          <w:lang w:val="en-AU"/>
-        </w:rPr>
-        <w:t>(to make them sick)</w:t>
-      </w:r>
-      <w:r>
-        <w:t xml:space="preserve">, </w:t>
-      </w:r>
-      <w:proofErr w:type="spellStart"/>
-      <w:r>
-        <w:rPr>
-          <w:i/>
-          <w:lang w:val="en-AU"/>
-        </w:rPr>
-        <w:t>Basiliskus</w:t>
-      </w:r>
-      <w:proofErr w:type="spellEnd"/>
-      <w:r>
-        <w:rPr>
-          <w:i/>
-          <w:lang w:val="en-AU"/>
-        </w:rPr>
-        <w:t xml:space="preserve"> </w:t>
-      </w:r>
-      <w:proofErr w:type="spellStart"/>
-      <w:r>
-        <w:rPr>
-          <w:i/>
-          <w:lang w:val="en-AU"/>
-        </w:rPr>
-        <w:t>vitattus</w:t>
-      </w:r>
-      <w:proofErr w:type="spellEnd"/>
-      <w:r>
-        <w:t>,</w:t>
-      </w:r>
-      <w:r>
-        <w:rPr>
-          <w:lang w:val="en-AU"/>
-        </w:rPr>
-        <w:t xml:space="preserve"> B. </w:t>
-      </w:r>
-      <w:proofErr w:type="spellStart"/>
-      <w:r>
-        <w:rPr>
-          <w:i/>
-          <w:lang w:val="en-AU"/>
-        </w:rPr>
-        <w:t>basiliscus</w:t>
-      </w:r>
-      <w:proofErr w:type="spellEnd"/>
-      <w:r>
-        <w:rPr>
-          <w:i/>
-        </w:rPr>
-        <w:t xml:space="preserve"> </w:t>
-      </w:r>
-      <w:r>
-        <w:t>as well as</w:t>
-      </w:r>
-      <w:r>
-        <w:rPr>
-          <w:i/>
-        </w:rPr>
-        <w:t xml:space="preserve"> </w:t>
-      </w:r>
-      <w:proofErr w:type="spellStart"/>
-      <w:r>
-        <w:rPr>
-          <w:i/>
-          <w:lang w:val="en-AU"/>
-        </w:rPr>
-        <w:t>Eumeces</w:t>
-      </w:r>
-      <w:proofErr w:type="spellEnd"/>
-      <w:r>
-        <w:rPr>
-          <w:i/>
-          <w:lang w:val="en-AU"/>
-        </w:rPr>
-        <w:t xml:space="preserve"> </w:t>
-      </w:r>
-      <w:proofErr w:type="spellStart"/>
-      <w:r>
-        <w:rPr>
-          <w:i/>
-          <w:lang w:val="en-AU"/>
-        </w:rPr>
-        <w:t>schneideri</w:t>
-      </w:r>
-      <w:proofErr w:type="spellEnd"/>
-      <w:r>
-        <w:rPr>
-          <w:lang w:val="en-AU"/>
-        </w:rPr>
-        <w:t xml:space="preserve"> and </w:t>
-      </w:r>
-      <w:proofErr w:type="spellStart"/>
-      <w:r>
-        <w:rPr>
-          <w:i/>
-          <w:lang w:val="en-AU"/>
-        </w:rPr>
-        <w:t>Mabuya</w:t>
-      </w:r>
-      <w:proofErr w:type="spellEnd"/>
-      <w:r>
-        <w:rPr>
-          <w:i/>
-          <w:lang w:val="en-AU"/>
-        </w:rPr>
-        <w:t xml:space="preserve"> </w:t>
-      </w:r>
-      <w:proofErr w:type="spellStart"/>
-      <w:r>
-        <w:rPr>
-          <w:i/>
-          <w:lang w:val="en-AU"/>
-        </w:rPr>
-        <w:t>mutifasciata</w:t>
-      </w:r>
-      <w:proofErr w:type="spellEnd"/>
-      <w:r>
-        <w:t xml:space="preserve"> </w:t>
-      </w:r>
-      <w:r>
-        <w:rPr>
-          <w:lang w:val="en-AU"/>
-        </w:rPr>
-        <w:t xml:space="preserve">avoided </w:t>
-      </w:r>
-      <w:r>
-        <w:t>the same</w:t>
-      </w:r>
-      <w:r>
-        <w:rPr>
-          <w:lang w:val="en-AU"/>
-        </w:rPr>
-        <w:t xml:space="preserve"> novel food item a week </w:t>
-      </w:r>
-      <w:r>
-        <w:t xml:space="preserve">later </w:t>
-      </w:r>
-      <w:r>
-        <w:rPr>
-          <w:lang w:val="en-AU"/>
-        </w:rPr>
-        <w:t xml:space="preserve">after </w:t>
-      </w:r>
-      <w:proofErr w:type="spellStart"/>
-      <w:r>
-        <w:rPr>
-          <w:lang w:val="en-AU"/>
-        </w:rPr>
-        <w:t>experienc</w:t>
-      </w:r>
-      <w:r>
-        <w:t>ing</w:t>
-      </w:r>
-      <w:proofErr w:type="spellEnd"/>
-      <w:r>
-        <w:rPr>
-          <w:lang w:val="en-AU"/>
-        </w:rPr>
-        <w:t xml:space="preserve"> illness</w:t>
-      </w:r>
-      <w:r>
-        <w:t xml:space="preserve">. </w:t>
-      </w:r>
-      <w:r>
-        <w:rPr>
-          <w:lang w:val="en-AU"/>
-        </w:rPr>
-        <w:t>A second novel control food, however, was readily accepted one week after a saline injection (</w:t>
-      </w:r>
-      <w:r>
-        <w:rPr>
-          <w:rFonts w:eastAsia="Calibri"/>
-          <w:lang w:val="en-AU"/>
-        </w:rPr>
-        <w:t xml:space="preserve">Paradis, &amp; </w:t>
-      </w:r>
-      <w:proofErr w:type="spellStart"/>
-      <w:r>
-        <w:rPr>
-          <w:rFonts w:eastAsia="Calibri"/>
-          <w:lang w:val="en-AU"/>
-        </w:rPr>
-        <w:t>Cabanac</w:t>
-      </w:r>
-      <w:proofErr w:type="spellEnd"/>
-      <w:r>
-        <w:rPr>
-          <w:rFonts w:eastAsia="Calibri"/>
-          <w:lang w:val="en-AU"/>
-        </w:rPr>
-        <w:t>, 2004</w:t>
+        <w:t>Vanak</w:t>
+      </w:r>
+      <w:proofErr w:type="spellEnd"/>
+      <w:r>
+        <w:rPr>
+          <w:rFonts w:eastAsia="Calibri"/>
+          <w:lang w:val="en-AU"/>
+        </w:rPr>
+        <w:t>, Lima, &amp; Hews, 2010</w:t>
       </w:r>
       <w:r>
         <w:rPr>
@@ -1463,201 +2050,33 @@
         </w:rPr>
         <w:t>).</w:t>
       </w:r>
-    </w:p>
-    <w:p>
-      <w:pPr>
-        <w:rPr>
-          <w:rFonts w:eastAsia="Calibri"/>
-        </w:rPr>
-      </w:pPr>
-      <w:r>
-        <w:t xml:space="preserve">Conditioned taste aversion can also be used to teach animals to avoid invasive unpalatable pray. </w:t>
-      </w:r>
-      <w:r>
-        <w:rPr>
-          <w:rFonts w:eastAsia="Calibri"/>
-          <w:lang w:val="en-AU"/>
-        </w:rPr>
-        <w:t>Australian blue-tongue lizard (</w:t>
-      </w:r>
-      <w:proofErr w:type="spellStart"/>
-      <w:r>
-        <w:rPr>
-          <w:rFonts w:eastAsia="Calibri"/>
-          <w:i/>
-          <w:lang w:val="en-AU"/>
-        </w:rPr>
-        <w:t>Tiliqua</w:t>
-      </w:r>
-      <w:proofErr w:type="spellEnd"/>
-      <w:r>
-        <w:rPr>
-          <w:rFonts w:eastAsia="Calibri"/>
-          <w:i/>
-          <w:lang w:val="en-AU"/>
-        </w:rPr>
-        <w:t xml:space="preserve"> </w:t>
-      </w:r>
-      <w:proofErr w:type="spellStart"/>
-      <w:r>
-        <w:rPr>
-          <w:rFonts w:eastAsia="Calibri"/>
-          <w:i/>
-          <w:lang w:val="en-AU"/>
-        </w:rPr>
-        <w:t>scincoides</w:t>
-      </w:r>
-      <w:proofErr w:type="spellEnd"/>
-      <w:r>
-        <w:rPr>
-          <w:rFonts w:eastAsia="Calibri"/>
-          <w:i/>
-          <w:lang w:val="en-AU"/>
-        </w:rPr>
-        <w:t xml:space="preserve"> </w:t>
-      </w:r>
-      <w:proofErr w:type="spellStart"/>
-      <w:r>
-        <w:rPr>
-          <w:rFonts w:eastAsia="Calibri"/>
-          <w:i/>
-          <w:lang w:val="en-AU"/>
-        </w:rPr>
-        <w:t>scincoides</w:t>
-      </w:r>
-      <w:proofErr w:type="spellEnd"/>
-      <w:r>
-        <w:rPr>
-          <w:rFonts w:eastAsia="Calibri"/>
-          <w:lang w:val="en-AU"/>
-        </w:rPr>
-        <w:t xml:space="preserve"> and</w:t>
-      </w:r>
-      <w:r>
-        <w:rPr>
-          <w:rFonts w:eastAsia="Calibri"/>
-          <w:i/>
-          <w:lang w:val="en-AU"/>
-        </w:rPr>
-        <w:t xml:space="preserve"> T. s. intermedia</w:t>
-      </w:r>
-      <w:r>
-        <w:rPr>
-          <w:rFonts w:eastAsia="Calibri"/>
-          <w:lang w:val="en-AU"/>
-        </w:rPr>
-        <w:t>) presented with cane toad meat (</w:t>
-      </w:r>
-      <w:proofErr w:type="spellStart"/>
-      <w:r>
-        <w:rPr>
-          <w:rFonts w:eastAsia="Calibri"/>
-          <w:i/>
-          <w:lang w:val="en-AU"/>
-        </w:rPr>
-        <w:t>Rhinella</w:t>
-      </w:r>
-      <w:proofErr w:type="spellEnd"/>
-      <w:r>
-        <w:rPr>
-          <w:rFonts w:eastAsia="Calibri"/>
-          <w:i/>
-          <w:lang w:val="en-AU"/>
-        </w:rPr>
-        <w:t xml:space="preserve"> marina</w:t>
-      </w:r>
-      <w:r>
-        <w:rPr>
-          <w:rFonts w:eastAsia="Calibri"/>
-          <w:lang w:val="en-AU"/>
-        </w:rPr>
-        <w:t>, an invasive toxic toad</w:t>
-      </w:r>
-      <w:r>
-        <w:rPr>
-          <w:rFonts w:eastAsia="Calibri"/>
-          <w:lang w:val="en-AU"/>
-        </w:rPr>
-        <w:t xml:space="preserve">) paired </w:t>
-      </w:r>
-      <w:r>
-        <w:rPr>
-          <w:rFonts w:eastAsia="Calibri"/>
-          <w:lang w:val="en-AU"/>
-        </w:rPr>
-        <w:lastRenderedPageBreak/>
-        <w:t>with a LiCl injection or meat mixed with LiCl still avoided the meat seven weeks after the first encounter</w:t>
-      </w:r>
-      <w:r>
-        <w:rPr>
-          <w:rFonts w:eastAsia="Calibri"/>
-          <w:lang w:val="en-AU"/>
-        </w:rPr>
-        <w:t>,</w:t>
-      </w:r>
-      <w:r>
-        <w:rPr>
-          <w:rFonts w:eastAsia="Calibri"/>
-          <w:lang w:val="en-AU"/>
-        </w:rPr>
-        <w:t xml:space="preserve"> a control group</w:t>
-      </w:r>
-      <w:r>
-        <w:rPr>
-          <w:rFonts w:eastAsia="Calibri"/>
-          <w:lang w:val="en-AU"/>
-        </w:rPr>
-        <w:t xml:space="preserve"> </w:t>
-      </w:r>
-      <w:r>
-        <w:rPr>
-          <w:rFonts w:eastAsia="Calibri"/>
-          <w:lang w:val="en-AU"/>
-        </w:rPr>
-        <w:t>eating meat treated with saline</w:t>
-      </w:r>
-      <w:r>
-        <w:rPr>
-          <w:rFonts w:eastAsia="Calibri"/>
-          <w:lang w:val="en-AU"/>
-        </w:rPr>
-        <w:t>, however,</w:t>
-      </w:r>
-      <w:r>
-        <w:rPr>
-          <w:rFonts w:eastAsia="Calibri"/>
-          <w:lang w:val="en-AU"/>
-        </w:rPr>
-        <w:t xml:space="preserve"> showed no aversion (Price-Rees, Webb, &amp; Shine, 2011).</w:t>
-      </w:r>
-      <w:r>
-        <w:rPr>
-          <w:rFonts w:eastAsia="Calibri"/>
-        </w:rPr>
-        <w:t xml:space="preserve"> Similarly, </w:t>
-      </w:r>
-      <w:r>
-        <w:rPr>
-          <w:lang w:val="en-AU"/>
-        </w:rPr>
-        <w:t>hatchling Australian freshwater crocodiles (</w:t>
-      </w:r>
-      <w:proofErr w:type="spellStart"/>
-      <w:r>
-        <w:rPr>
-          <w:i/>
-          <w:lang w:val="en-AU"/>
-        </w:rPr>
-        <w:t>Crocodylus</w:t>
-      </w:r>
-      <w:proofErr w:type="spellEnd"/>
-      <w:r>
-        <w:rPr>
-          <w:rFonts w:eastAsia="Calibri"/>
-          <w:i/>
-          <w:lang w:val="en-AU"/>
-        </w:rPr>
-        <w:t xml:space="preserve"> johnstoni</w:t>
+      <w:r>
+        <w:t xml:space="preserve"> </w:t>
+      </w:r>
+      <w:r>
+        <w:t>Moreover, little</w:t>
+      </w:r>
+      <w:r>
+        <w:rPr>
+          <w:lang w:val="en-AU"/>
+        </w:rPr>
+        <w:t xml:space="preserve"> brown skinks (</w:t>
+      </w:r>
+      <w:proofErr w:type="spellStart"/>
+      <w:r>
+        <w:rPr>
+          <w:i/>
+          <w:lang w:val="en-AU"/>
+        </w:rPr>
+        <w:t>Scincella</w:t>
+      </w:r>
+      <w:proofErr w:type="spellEnd"/>
+      <w:r>
+        <w:rPr>
+          <w:i/>
+          <w:lang w:val="en-AU"/>
+        </w:rPr>
+        <w:t xml:space="preserve"> lateralis</w:t>
       </w:r>
       <w:r>
         <w:rPr>
@@ -1666,518 +2085,41 @@
         <w:t>)</w:t>
       </w:r>
       <w:r>
-        <w:t xml:space="preserve"> rapidly learnt to avoid </w:t>
-      </w:r>
-      <w:r>
-        <w:rPr>
-          <w:lang w:val="en-AU"/>
-        </w:rPr>
-        <w:t xml:space="preserve">freshly metamorphosed </w:t>
-      </w:r>
-      <w:r>
-        <w:t xml:space="preserve">cane </w:t>
-      </w:r>
-      <w:r>
-        <w:rPr>
-          <w:lang w:val="en-AU"/>
-        </w:rPr>
-        <w:t>toads</w:t>
-      </w:r>
-      <w:r>
-        <w:t>. Treatment crocodiles were more likely to reject toa</w:t>
-      </w:r>
-      <w:r>
-        <w:t>d</w:t>
-      </w:r>
-      <w:r>
-        <w:t>s compared to naïve individuals (</w:t>
-      </w:r>
-      <w:proofErr w:type="spellStart"/>
-      <w:r>
-        <w:rPr>
-          <w:lang w:val="en-AU"/>
-        </w:rPr>
-        <w:t>Somaweera</w:t>
-      </w:r>
-      <w:proofErr w:type="spellEnd"/>
-      <w:r>
-        <w:rPr>
-          <w:lang w:val="en-AU"/>
-        </w:rPr>
-        <w:t>, Webb, Brown, &amp; Shine, 2011</w:t>
-      </w:r>
-      <w:r>
+        <w:t xml:space="preserve"> </w:t>
+      </w:r>
+      <w:r>
+        <w:rPr>
+          <w:lang w:val="en-AU"/>
+        </w:rPr>
+        <w:t>used patterns to find a safe refuge but performed better when presented with vertical compared to horizontal lines, presumably because of the nature of sheltering sites which are at the base of trees (</w:t>
+      </w:r>
+      <w:proofErr w:type="spellStart"/>
+      <w:r>
+        <w:rPr>
+          <w:rFonts w:eastAsia="Calibri"/>
+          <w:lang w:val="en-AU"/>
+        </w:rPr>
+        <w:t>Paulissen</w:t>
+      </w:r>
+      <w:proofErr w:type="spellEnd"/>
+      <w:r>
+        <w:rPr>
+          <w:rFonts w:eastAsia="Calibri"/>
+          <w:lang w:val="en-AU"/>
+        </w:rPr>
+        <w:t>, 2014</w:t>
+      </w:r>
+      <w:r>
+        <w:rPr>
+          <w:lang w:val="en-AU"/>
+        </w:rPr>
         <w:t>).</w:t>
       </w:r>
       <w:r>
-        <w:t xml:space="preserve"> </w:t>
-      </w:r>
-    </w:p>
-    <w:p>
-      <w:pPr>
-        <w:rPr>
-          <w:rFonts w:eastAsia="Calibri"/>
-          <w:lang w:val="en-AU"/>
-        </w:rPr>
-      </w:pPr>
-      <w:r>
-        <w:t xml:space="preserve">Two experiments used a more naturalistic approach </w:t>
-      </w:r>
-      <w:r>
-        <w:t>testing</w:t>
-      </w:r>
-      <w:r>
-        <w:t xml:space="preserve"> taste aversion learning.</w:t>
-      </w:r>
-      <w:r>
-        <w:t xml:space="preserve"> Wild</w:t>
-      </w:r>
-      <w:r>
-        <w:rPr>
-          <w:lang w:val="en-AU"/>
-        </w:rPr>
-        <w:t xml:space="preserve"> Bonaire island whiptail lizards</w:t>
-      </w:r>
-      <w:r>
-        <w:rPr>
-          <w:szCs w:val="22"/>
-          <w:lang w:val="en-AU"/>
-        </w:rPr>
-        <w:t xml:space="preserve"> </w:t>
-      </w:r>
-      <w:r>
-        <w:rPr>
-          <w:szCs w:val="22"/>
-        </w:rPr>
-        <w:t>(</w:t>
-      </w:r>
-      <w:proofErr w:type="spellStart"/>
-      <w:r>
-        <w:rPr>
-          <w:i/>
-          <w:lang w:val="en-AU"/>
-        </w:rPr>
-        <w:t>Cnemidophorus</w:t>
-      </w:r>
-      <w:proofErr w:type="spellEnd"/>
-      <w:r>
-        <w:rPr>
-          <w:i/>
-          <w:lang w:val="en-AU"/>
-        </w:rPr>
-        <w:t xml:space="preserve"> </w:t>
-      </w:r>
-      <w:proofErr w:type="spellStart"/>
-      <w:r>
-        <w:rPr>
-          <w:i/>
-          <w:lang w:val="en-AU"/>
-        </w:rPr>
-        <w:t>murinus</w:t>
-      </w:r>
-      <w:proofErr w:type="spellEnd"/>
-      <w:r>
-        <w:rPr>
-          <w:i/>
-        </w:rPr>
-        <w:t xml:space="preserve">) </w:t>
-      </w:r>
-      <w:r>
-        <w:rPr>
-          <w:lang w:val="en-AU"/>
-        </w:rPr>
-        <w:t>learn</w:t>
-      </w:r>
-      <w:r>
-        <w:t>t</w:t>
-      </w:r>
-      <w:r>
-        <w:rPr>
-          <w:lang w:val="en-AU"/>
-        </w:rPr>
-        <w:t xml:space="preserve"> to distinguish palatable </w:t>
-      </w:r>
-      <w:r>
-        <w:rPr>
-          <w:lang w:val="en-AU"/>
-        </w:rPr>
-        <w:t>from</w:t>
-      </w:r>
-      <w:r>
-        <w:rPr>
-          <w:lang w:val="en-AU"/>
-        </w:rPr>
-        <w:t xml:space="preserve"> unpalatable artificial fruit </w:t>
-      </w:r>
-      <w:r>
-        <w:t xml:space="preserve">place along their natural habitat </w:t>
-      </w:r>
-      <w:r>
-        <w:rPr>
-          <w:lang w:val="en-AU"/>
-        </w:rPr>
-        <w:t xml:space="preserve">(sponges soaked in sweet tomato juice versus toxic quinine hydrochloride) based on visual </w:t>
-      </w:r>
-      <w:r>
-        <w:t>(c</w:t>
-      </w:r>
-      <w:r>
-        <w:t>o</w:t>
-      </w:r>
-      <w:r>
-        <w:t xml:space="preserve">lour) </w:t>
-      </w:r>
-      <w:r>
-        <w:rPr>
-          <w:lang w:val="en-AU"/>
-        </w:rPr>
-        <w:t>and spatial cues</w:t>
-      </w:r>
-      <w:r>
-        <w:t xml:space="preserve"> </w:t>
-      </w:r>
-      <w:r>
-        <w:rPr>
-          <w:lang w:val="en-AU"/>
-        </w:rPr>
-        <w:t>(</w:t>
-      </w:r>
-      <w:proofErr w:type="spellStart"/>
-      <w:r>
-        <w:rPr>
-          <w:lang w:val="en-AU"/>
-        </w:rPr>
-        <w:t>Schall</w:t>
-      </w:r>
-      <w:proofErr w:type="spellEnd"/>
-      <w:r>
-        <w:rPr>
-          <w:lang w:val="en-AU"/>
-        </w:rPr>
-        <w:t>, 2000)</w:t>
-      </w:r>
-      <w:r>
-        <w:t>.</w:t>
-      </w:r>
-      <w:r>
-        <w:t xml:space="preserve"> A</w:t>
-      </w:r>
-      <w:r>
-        <w:t xml:space="preserve"> </w:t>
-      </w:r>
-      <w:r>
-        <w:t>more recent study investigated how</w:t>
-      </w:r>
-      <w:r>
-        <w:t xml:space="preserve"> </w:t>
-      </w:r>
-      <w:r>
-        <w:t>p</w:t>
-      </w:r>
-      <w:r>
-        <w:t xml:space="preserve">opulations of </w:t>
-      </w:r>
-      <w:r>
-        <w:rPr>
-          <w:lang w:val="en-AU"/>
-        </w:rPr>
-        <w:t>juvenile fence lizards (</w:t>
-      </w:r>
-      <w:proofErr w:type="spellStart"/>
-      <w:r>
-        <w:rPr>
-          <w:i/>
-          <w:lang w:val="en-AU"/>
-        </w:rPr>
-        <w:t>Sceloporus</w:t>
-      </w:r>
-      <w:proofErr w:type="spellEnd"/>
-      <w:r>
-        <w:rPr>
-          <w:i/>
-          <w:lang w:val="en-AU"/>
-        </w:rPr>
-        <w:t xml:space="preserve"> undulates</w:t>
-      </w:r>
-      <w:r>
-        <w:rPr>
-          <w:lang w:val="en-AU"/>
-        </w:rPr>
-        <w:t>)</w:t>
-      </w:r>
-      <w:r>
-        <w:t xml:space="preserve">, either invaded by toxic fire ants or uninvaded </w:t>
-      </w:r>
-      <w:r>
-        <w:t>reacted when</w:t>
-      </w:r>
-      <w:r>
-        <w:t xml:space="preserve"> </w:t>
-      </w:r>
-      <w:r>
-        <w:rPr>
-          <w:rFonts w:eastAsia="Calibri"/>
-          <w:lang w:val="en-AU"/>
-        </w:rPr>
-        <w:t>simultaneously presented with a choice between unpalatable fire ants and an alternative prey (crickets) on two consecutive days.</w:t>
-      </w:r>
-      <w:r>
-        <w:rPr>
-          <w:rFonts w:eastAsia="Calibri"/>
-        </w:rPr>
-        <w:t xml:space="preserve"> Juveniles from both populations </w:t>
-      </w:r>
-      <w:r>
-        <w:rPr>
-          <w:lang w:val="en-AU"/>
-        </w:rPr>
-        <w:t>did not learn to avoid this toxic prey but instead increased ant consumption over time (</w:t>
-      </w:r>
-      <w:r>
-        <w:rPr>
-          <w:rFonts w:eastAsia="Calibri"/>
-          <w:lang w:val="en-AU"/>
-        </w:rPr>
-        <w:t xml:space="preserve">Robbins, </w:t>
-      </w:r>
-      <w:proofErr w:type="spellStart"/>
-      <w:r>
-        <w:rPr>
-          <w:rFonts w:eastAsia="Calibri"/>
-          <w:lang w:val="en-AU"/>
-        </w:rPr>
-        <w:t>Freidenfelds</w:t>
-      </w:r>
-      <w:proofErr w:type="spellEnd"/>
-      <w:r>
-        <w:rPr>
-          <w:rFonts w:eastAsia="Calibri"/>
-          <w:lang w:val="en-AU"/>
-        </w:rPr>
-        <w:t xml:space="preserve">, &amp; </w:t>
-      </w:r>
-      <w:proofErr w:type="spellStart"/>
-      <w:r>
-        <w:rPr>
-          <w:rFonts w:eastAsia="Calibri"/>
-          <w:lang w:val="en-AU"/>
-        </w:rPr>
-        <w:t>Langkilde</w:t>
-      </w:r>
-      <w:proofErr w:type="spellEnd"/>
-      <w:r>
-        <w:rPr>
-          <w:rFonts w:eastAsia="Calibri"/>
-          <w:lang w:val="en-AU"/>
-        </w:rPr>
-        <w:t>, 2013</w:t>
-      </w:r>
-      <w:r>
-        <w:rPr>
-          <w:lang w:val="en-AU"/>
-        </w:rPr>
-        <w:t>).</w:t>
-      </w:r>
-      <w:r>
-        <w:rPr>
-          <w:lang w:val="en-AU"/>
-        </w:rPr>
-        <w:t xml:space="preserve"> </w:t>
-      </w:r>
-      <w:r>
-        <w:rPr>
-          <w:highlight w:val="yellow"/>
-          <w:lang w:val="en-AU"/>
-        </w:rPr>
-        <w:t>Some species might be more apt to learn to avoid unpalatable or toxic prey, the methodology used, however, might also play an important role</w:t>
-      </w:r>
-      <w:r>
-        <w:rPr>
-          <w:lang w:val="en-AU"/>
-        </w:rPr>
-        <w:t>.</w:t>
-      </w:r>
-    </w:p>
-    <w:p>
-      <w:pPr>
-        <w:rPr>
-          <w:rFonts w:eastAsia="Calibri"/>
-          <w:lang w:val="en-AU"/>
-        </w:rPr>
-      </w:pPr>
-      <w:r>
-        <w:t>Undoubtedly, avoiding unpalatable food and adverse environmental conditions are important skills and can potentially increase fitness. Escaping predators is, however, no less important. When threatened</w:t>
-      </w:r>
-      <w:r>
-        <w:t>,</w:t>
-      </w:r>
-      <w:r>
-        <w:t xml:space="preserve"> </w:t>
-      </w:r>
-      <w:r>
-        <w:rPr>
-          <w:lang w:val="en-AU"/>
-        </w:rPr>
-        <w:t>male eastern fence lizards (</w:t>
-      </w:r>
-      <w:proofErr w:type="spellStart"/>
-      <w:r>
-        <w:rPr>
-          <w:i/>
-          <w:lang w:val="en-AU"/>
-        </w:rPr>
-        <w:t>Sceloporus</w:t>
-      </w:r>
-      <w:proofErr w:type="spellEnd"/>
-      <w:r>
-        <w:rPr>
-          <w:i/>
-          <w:lang w:val="en-AU"/>
-        </w:rPr>
-        <w:t xml:space="preserve"> undulates</w:t>
-      </w:r>
-      <w:r>
-        <w:rPr>
-          <w:i/>
-        </w:rPr>
-        <w:t xml:space="preserve">) </w:t>
-      </w:r>
-      <w:r>
-        <w:rPr>
-          <w:lang w:val="en-AU"/>
-        </w:rPr>
-        <w:t>escape</w:t>
-      </w:r>
-      <w:r>
-        <w:t xml:space="preserve"> into hiding. E</w:t>
-      </w:r>
-      <w:r>
-        <w:rPr>
-          <w:lang w:val="en-AU"/>
-        </w:rPr>
-        <w:t>scape behaviour was linked to corticosterone</w:t>
-      </w:r>
-      <w:r>
-        <w:t xml:space="preserve">: </w:t>
-      </w:r>
-      <w:r>
-        <w:rPr>
-          <w:lang w:val="en-AU"/>
-        </w:rPr>
-        <w:t>Compared to control animals, who showed an increase in flight initiation distance and decreased hiding time, males treated with a corticosterone blocker showed no change in these behaviours and no retention 24h later (</w:t>
-      </w:r>
-      <w:proofErr w:type="spellStart"/>
-      <w:r>
-        <w:rPr>
-          <w:rFonts w:eastAsia="Calibri"/>
-          <w:lang w:val="en-AU"/>
-        </w:rPr>
-        <w:t>Thaker</w:t>
-      </w:r>
-      <w:proofErr w:type="spellEnd"/>
-      <w:r>
-        <w:rPr>
-          <w:rFonts w:eastAsia="Calibri"/>
-          <w:lang w:val="en-AU"/>
-        </w:rPr>
-        <w:t xml:space="preserve">, </w:t>
-      </w:r>
-      <w:proofErr w:type="spellStart"/>
-      <w:r>
-        <w:rPr>
-          <w:rFonts w:eastAsia="Calibri"/>
-          <w:lang w:val="en-AU"/>
-        </w:rPr>
-        <w:t>Vanak</w:t>
-      </w:r>
-      <w:proofErr w:type="spellEnd"/>
-      <w:r>
-        <w:rPr>
-          <w:rFonts w:eastAsia="Calibri"/>
-          <w:lang w:val="en-AU"/>
-        </w:rPr>
-        <w:t>, Lima, &amp; Hews, 2010</w:t>
-      </w:r>
-      <w:r>
-        <w:rPr>
-          <w:lang w:val="en-AU"/>
-        </w:rPr>
-        <w:t>).</w:t>
-      </w:r>
-      <w:r>
-        <w:t xml:space="preserve"> </w:t>
-      </w:r>
-      <w:r>
-        <w:t>Moreover, little</w:t>
-      </w:r>
-      <w:r>
-        <w:rPr>
-          <w:lang w:val="en-AU"/>
-        </w:rPr>
-        <w:t xml:space="preserve"> brown skinks (</w:t>
-      </w:r>
-      <w:proofErr w:type="spellStart"/>
-      <w:r>
-        <w:rPr>
-          <w:i/>
-          <w:lang w:val="en-AU"/>
-        </w:rPr>
-        <w:t>Scincella</w:t>
-      </w:r>
-      <w:proofErr w:type="spellEnd"/>
-      <w:r>
-        <w:rPr>
-          <w:i/>
-          <w:lang w:val="en-AU"/>
-        </w:rPr>
-        <w:t xml:space="preserve"> lateralis</w:t>
-      </w:r>
-      <w:r>
-        <w:rPr>
-          <w:lang w:val="en-AU"/>
-        </w:rPr>
-        <w:t>)</w:t>
-      </w:r>
-      <w:r>
-        <w:t xml:space="preserve"> </w:t>
-      </w:r>
-      <w:r>
-        <w:rPr>
-          <w:lang w:val="en-AU"/>
-        </w:rPr>
-        <w:t>used patterns to find a safe refuge but performed better when presented with vertical compared to horizontal lines, presumably because of the nature of sheltering sites which are at the base of trees (</w:t>
-      </w:r>
-      <w:proofErr w:type="spellStart"/>
-      <w:r>
-        <w:rPr>
-          <w:rFonts w:eastAsia="Calibri"/>
-          <w:lang w:val="en-AU"/>
-        </w:rPr>
-        <w:t>Paulissen</w:t>
-      </w:r>
-      <w:proofErr w:type="spellEnd"/>
-      <w:r>
-        <w:rPr>
-          <w:rFonts w:eastAsia="Calibri"/>
-          <w:lang w:val="en-AU"/>
-        </w:rPr>
-        <w:t>, 2014</w:t>
-      </w:r>
-      <w:r>
-        <w:rPr>
-          <w:lang w:val="en-AU"/>
-        </w:rPr>
-        <w:t>).</w:t>
-      </w:r>
-      <w:r>
         <w:t xml:space="preserve"> Lizards are not just able to use pattern to find a ‘safe’ refuge, they are similarly skilled at using colour and location cues when escaping a threat. </w:t>
       </w:r>
       <w:r>
-        <w:t xml:space="preserve">Male delicate </w:t>
-      </w:r>
-      <w:r>
-        <w:lastRenderedPageBreak/>
-        <w:t xml:space="preserve">skinks </w:t>
+        <w:t xml:space="preserve">Male delicate skinks </w:t>
       </w:r>
       <w:r>
         <w:rPr>
@@ -2488,7 +2430,14 @@
         <w:rPr>
           <w:rFonts w:eastAsia="Calibri"/>
         </w:rPr>
-        <w:t xml:space="preserve">To understand if and how animals count can help better understand if our own numerical abilities are a unique result of our ability to use language or if there is a conserved neural basis present in all vertebrates. </w:t>
+        <w:t xml:space="preserve">To understand if and how animals count can help better understand if our own numerical abilities are a unique result of our ability to use language or if there is a conserved neural </w:t>
+      </w:r>
+      <w:r>
+        <w:rPr>
+          <w:rFonts w:eastAsia="Calibri"/>
+        </w:rPr>
+        <w:lastRenderedPageBreak/>
+        <w:t xml:space="preserve">basis present in all vertebrates. </w:t>
       </w:r>
       <w:r>
         <w:rPr>
@@ -2623,14 +2572,7 @@
         <w:rPr>
           <w:rFonts w:eastAsia="Calibri"/>
         </w:rPr>
-        <w:t xml:space="preserve">. Tortoises discriminated </w:t>
-      </w:r>
-      <w:r>
-        <w:rPr>
-          <w:rFonts w:eastAsia="Calibri"/>
-        </w:rPr>
-        <w:lastRenderedPageBreak/>
-        <w:t xml:space="preserve">between </w:t>
+        <w:t xml:space="preserve">. Tortoises discriminated between </w:t>
       </w:r>
       <w:r>
         <w:rPr>
@@ -3238,20 +3180,6 @@
       </w:pPr>
       <w:r>
         <w:t>Reacting to change</w:t>
-      </w:r>
-    </w:p>
-    <w:p>
-      <w:r>
-        <w:t>Reversals and extra-dimensional shifts</w:t>
-      </w:r>
-    </w:p>
-    <w:p/>
-    <w:p>
-      <w:pPr>
-        <w:pStyle w:val="Heading2"/>
-      </w:pPr>
-      <w:r>
-        <w:t>Solving novel problems</w:t>
       </w:r>
     </w:p>
     <w:p>
@@ -3261,6 +3189,681 @@
         <w:ind w:firstLine="0"/>
       </w:pPr>
       <w:r>
+        <w:t>Many animals are well known to be good problem-solvers. New Caledonian crows (</w:t>
+      </w:r>
+      <w:proofErr w:type="spellStart"/>
+      <w:r>
+        <w:rPr>
+          <w:i/>
+          <w:lang w:val="en-AU"/>
+        </w:rPr>
+        <w:t>Corvus</w:t>
+      </w:r>
+      <w:proofErr w:type="spellEnd"/>
+      <w:r>
+        <w:rPr>
+          <w:i/>
+          <w:lang w:val="en-AU"/>
+        </w:rPr>
+        <w:t xml:space="preserve"> </w:t>
+      </w:r>
+      <w:proofErr w:type="spellStart"/>
+      <w:r>
+        <w:rPr>
+          <w:i/>
+          <w:lang w:val="en-AU"/>
+        </w:rPr>
+        <w:t>moneduloides</w:t>
+      </w:r>
+      <w:proofErr w:type="spellEnd"/>
+      <w:r>
+        <w:t>) bending wires into hooks to reach a reward (W</w:t>
+      </w:r>
+      <w:r>
+        <w:t>eir, Chappell,</w:t>
+      </w:r>
+      <w:r>
+        <w:t xml:space="preserve"> &amp;</w:t>
+      </w:r>
+      <w:r>
+        <w:t xml:space="preserve"> </w:t>
+      </w:r>
+      <w:proofErr w:type="spellStart"/>
+      <w:r>
+        <w:t>Kacelnik</w:t>
+      </w:r>
+      <w:proofErr w:type="spellEnd"/>
+      <w:r>
+        <w:t xml:space="preserve">, </w:t>
+      </w:r>
+      <w:r>
+        <w:t>2002</w:t>
+      </w:r>
+      <w:r>
+        <w:t>), or rats (</w:t>
+      </w:r>
+      <w:r>
+        <w:rPr>
+          <w:i/>
+        </w:rPr>
+        <w:t xml:space="preserve">Rattus </w:t>
+      </w:r>
+      <w:proofErr w:type="spellStart"/>
+      <w:r>
+        <w:rPr>
+          <w:i/>
+        </w:rPr>
+        <w:t>rattus</w:t>
+      </w:r>
+      <w:proofErr w:type="spellEnd"/>
+      <w:r>
+        <w:t xml:space="preserve">) developing a new technique to feed on pine cones when little </w:t>
+      </w:r>
+      <w:r>
+        <w:lastRenderedPageBreak/>
+        <w:t>other food is available (</w:t>
+      </w:r>
+      <w:r>
+        <w:t>Zohar &amp; Terkel, 1991</w:t>
+      </w:r>
+      <w:r>
+        <w:t>) are just two examples of innovation and problem solving skill. Only a few study, so far, looked at non-avian reptiles ability to learn a novel foraging technique. P</w:t>
+      </w:r>
+      <w:r>
+        <w:t>ainted turtle</w:t>
+      </w:r>
+      <w:r>
+        <w:t>s (</w:t>
+      </w:r>
+      <w:proofErr w:type="spellStart"/>
+      <w:r>
+        <w:rPr>
+          <w:i/>
+        </w:rPr>
+        <w:t>Chrysemys</w:t>
+      </w:r>
+      <w:proofErr w:type="spellEnd"/>
+      <w:r>
+        <w:rPr>
+          <w:i/>
+        </w:rPr>
+        <w:t xml:space="preserve"> </w:t>
+      </w:r>
+      <w:proofErr w:type="spellStart"/>
+      <w:r>
+        <w:rPr>
+          <w:i/>
+        </w:rPr>
+        <w:t>picta</w:t>
+      </w:r>
+      <w:proofErr w:type="spellEnd"/>
+      <w:r>
+        <w:rPr>
+          <w:i/>
+        </w:rPr>
+        <w:t xml:space="preserve"> </w:t>
+      </w:r>
+      <w:proofErr w:type="spellStart"/>
+      <w:r>
+        <w:rPr>
+          <w:i/>
+        </w:rPr>
+        <w:t>picta</w:t>
+      </w:r>
+      <w:proofErr w:type="spellEnd"/>
+      <w:r>
+        <w:t>) as well as sub-adult Burmese pythons (</w:t>
+      </w:r>
+      <w:r>
+        <w:rPr>
+          <w:i/>
+        </w:rPr>
+        <w:t xml:space="preserve">Python </w:t>
+      </w:r>
+      <w:proofErr w:type="spellStart"/>
+      <w:r>
+        <w:rPr>
+          <w:i/>
+        </w:rPr>
+        <w:t>molurus</w:t>
+      </w:r>
+      <w:proofErr w:type="spellEnd"/>
+      <w:r>
+        <w:rPr>
+          <w:i/>
+        </w:rPr>
+        <w:t xml:space="preserve"> </w:t>
+      </w:r>
+      <w:proofErr w:type="spellStart"/>
+      <w:r>
+        <w:rPr>
+          <w:i/>
+        </w:rPr>
+        <w:t>bivittatus</w:t>
+      </w:r>
+      <w:proofErr w:type="spellEnd"/>
+      <w:r>
+        <w:t>) could be trained to push response keys to gain access to a reward (</w:t>
+      </w:r>
+      <w:proofErr w:type="spellStart"/>
+      <w:r>
+        <w:rPr>
+          <w:rFonts w:eastAsiaTheme="minorHAnsi"/>
+        </w:rPr>
+        <w:t>Blau</w:t>
+      </w:r>
+      <w:proofErr w:type="spellEnd"/>
+      <w:r>
+        <w:rPr>
+          <w:rFonts w:eastAsiaTheme="minorHAnsi"/>
+        </w:rPr>
+        <w:t xml:space="preserve"> &amp; Powers, 1989</w:t>
+      </w:r>
+      <w:r>
+        <w:rPr>
+          <w:rFonts w:eastAsiaTheme="minorHAnsi"/>
+        </w:rPr>
+        <w:t xml:space="preserve">; </w:t>
+      </w:r>
+      <w:r>
+        <w:rPr>
+          <w:rFonts w:eastAsiaTheme="minorHAnsi"/>
+        </w:rPr>
+        <w:t>Cranney &amp; Powers, 1983</w:t>
+      </w:r>
+      <w:r>
+        <w:rPr>
+          <w:rFonts w:eastAsiaTheme="minorHAnsi"/>
+        </w:rPr>
+        <w:t xml:space="preserve">; </w:t>
+      </w:r>
+      <w:r>
+        <w:t>Emer</w:t>
+      </w:r>
+      <w:r>
+        <w:t>, Mora, Harvey, &amp; Grace, 2015;</w:t>
+      </w:r>
+      <w:r>
+        <w:rPr>
+          <w:rFonts w:eastAsiaTheme="minorHAnsi"/>
+        </w:rPr>
+        <w:t xml:space="preserve"> Grisham &amp; Powers, 1989</w:t>
+      </w:r>
+      <w:r>
+        <w:rPr>
+          <w:rFonts w:eastAsiaTheme="minorHAnsi"/>
+        </w:rPr>
+        <w:t>; 1990;</w:t>
+      </w:r>
+      <w:r>
+        <w:rPr>
+          <w:rFonts w:eastAsiaTheme="minorHAnsi"/>
+        </w:rPr>
+        <w:t xml:space="preserve"> Powers</w:t>
+      </w:r>
+      <w:r>
+        <w:rPr>
+          <w:rFonts w:eastAsiaTheme="minorHAnsi"/>
+        </w:rPr>
+        <w:t xml:space="preserve"> et al.</w:t>
+      </w:r>
+      <w:r>
+        <w:rPr>
+          <w:rFonts w:eastAsiaTheme="minorHAnsi"/>
+        </w:rPr>
+        <w:t>, 2009;</w:t>
+      </w:r>
+      <w:r>
+        <w:t xml:space="preserve"> </w:t>
+      </w:r>
+      <w:r>
+        <w:rPr>
+          <w:rFonts w:eastAsiaTheme="minorHAnsi"/>
+        </w:rPr>
+        <w:t>Reiner &amp; Schade Powers,</w:t>
+      </w:r>
+      <w:r>
+        <w:rPr>
+          <w:rFonts w:eastAsiaTheme="minorHAnsi"/>
+        </w:rPr>
+        <w:t xml:space="preserve"> 1978</w:t>
+      </w:r>
+      <w:r>
+        <w:rPr>
+          <w:rFonts w:eastAsiaTheme="minorHAnsi"/>
+        </w:rPr>
+        <w:t xml:space="preserve">; </w:t>
+      </w:r>
+      <w:r>
+        <w:rPr>
+          <w:rFonts w:eastAsiaTheme="minorHAnsi"/>
+        </w:rPr>
+        <w:t>Reiner &amp; Powers</w:t>
+      </w:r>
+      <w:r>
+        <w:rPr>
+          <w:rFonts w:eastAsiaTheme="minorHAnsi"/>
+        </w:rPr>
+        <w:t>,</w:t>
+      </w:r>
+      <w:r>
+        <w:rPr>
+          <w:rFonts w:eastAsiaTheme="minorHAnsi"/>
+        </w:rPr>
+        <w:t xml:space="preserve"> 1980</w:t>
+      </w:r>
+      <w:r>
+        <w:rPr>
+          <w:rFonts w:eastAsiaTheme="minorHAnsi"/>
+        </w:rPr>
+        <w:t>; 1983;</w:t>
+      </w:r>
+      <w:r>
+        <w:rPr>
+          <w:rFonts w:eastAsiaTheme="minorHAnsi"/>
+        </w:rPr>
+        <w:t xml:space="preserve"> </w:t>
+      </w:r>
+      <w:proofErr w:type="spellStart"/>
+      <w:r>
+        <w:rPr>
+          <w:rFonts w:eastAsiaTheme="minorHAnsi"/>
+        </w:rPr>
+        <w:t>Yeh</w:t>
+      </w:r>
+      <w:proofErr w:type="spellEnd"/>
+      <w:r>
+        <w:rPr>
+          <w:rFonts w:eastAsiaTheme="minorHAnsi"/>
+        </w:rPr>
+        <w:t xml:space="preserve"> &amp; Powers, 2005</w:t>
+      </w:r>
+      <w:r>
+        <w:t xml:space="preserve">) and five different studies successfully trained lizards to open lids covering food wells to access a reward. Anolis </w:t>
+      </w:r>
+      <w:proofErr w:type="spellStart"/>
+      <w:r>
+        <w:t>evermanni</w:t>
+      </w:r>
+      <w:proofErr w:type="spellEnd"/>
+      <w:r>
+        <w:t xml:space="preserve">, A. </w:t>
+      </w:r>
+      <w:proofErr w:type="spellStart"/>
+      <w:r>
+        <w:rPr>
+          <w:rFonts w:eastAsia="Calibri"/>
+          <w:i/>
+        </w:rPr>
+        <w:t>pulchellus</w:t>
+      </w:r>
+      <w:proofErr w:type="spellEnd"/>
+      <w:r>
+        <w:rPr>
+          <w:rFonts w:eastAsia="Calibri"/>
+          <w:i/>
+        </w:rPr>
+        <w:t xml:space="preserve"> and A. </w:t>
+      </w:r>
+      <w:proofErr w:type="spellStart"/>
+      <w:r>
+        <w:rPr>
+          <w:rFonts w:eastAsia="Calibri"/>
+          <w:i/>
+          <w:lang w:val="en-US"/>
+        </w:rPr>
+        <w:t>cristatellus</w:t>
+      </w:r>
+      <w:proofErr w:type="spellEnd"/>
+      <w:r>
+        <w:rPr>
+          <w:rFonts w:eastAsia="Calibri"/>
+          <w:lang w:val="en-US"/>
+        </w:rPr>
+        <w:t xml:space="preserve"> all removed lids to gain access to a reward,</w:t>
+      </w:r>
+      <w:r>
+        <w:rPr>
+          <w:rFonts w:eastAsia="Calibri"/>
+          <w:i/>
+          <w:lang w:val="en-US"/>
+        </w:rPr>
+        <w:t xml:space="preserve"> </w:t>
+      </w:r>
+      <w:r>
+        <w:rPr>
+          <w:rFonts w:eastAsia="Calibri"/>
+          <w:i/>
+        </w:rPr>
+        <w:t xml:space="preserve">A. </w:t>
+      </w:r>
+      <w:proofErr w:type="spellStart"/>
+      <w:r>
+        <w:rPr>
+          <w:rFonts w:eastAsia="Calibri"/>
+          <w:i/>
+          <w:lang w:val="en-US"/>
+        </w:rPr>
+        <w:t>cristatellus</w:t>
+      </w:r>
+      <w:proofErr w:type="spellEnd"/>
+      <w:r>
+        <w:rPr>
+          <w:rFonts w:eastAsia="Calibri"/>
+          <w:i/>
+          <w:lang w:val="en-US"/>
+        </w:rPr>
+        <w:t xml:space="preserve">, </w:t>
+      </w:r>
+      <w:r>
+        <w:rPr>
+          <w:rFonts w:eastAsia="Calibri"/>
+          <w:lang w:val="en-US"/>
+        </w:rPr>
+        <w:t xml:space="preserve">however, </w:t>
+      </w:r>
+      <w:r>
+        <w:rPr>
+          <w:rFonts w:eastAsia="Calibri"/>
+          <w:lang w:val="en-US"/>
+        </w:rPr>
+        <w:t>were less successful compared to the other two species</w:t>
+      </w:r>
+      <w:r>
+        <w:rPr>
+          <w:rFonts w:eastAsia="Calibri"/>
+          <w:lang w:val="en-US"/>
+        </w:rPr>
+        <w:t xml:space="preserve"> (</w:t>
+      </w:r>
+      <w:r>
+        <w:rPr>
+          <w:rFonts w:eastAsia="Calibri"/>
+          <w:lang w:val="en-US"/>
+        </w:rPr>
+        <w:t>Leal, &amp; Powell, 2012; Powell, 2012</w:t>
+      </w:r>
+      <w:r>
+        <w:rPr>
+          <w:rFonts w:eastAsia="Calibri"/>
+          <w:lang w:val="en-US"/>
+        </w:rPr>
+        <w:t xml:space="preserve">). Hatchling </w:t>
+      </w:r>
+      <w:r>
+        <w:t>three lined skink (</w:t>
+      </w:r>
+      <w:proofErr w:type="spellStart"/>
+      <w:r>
+        <w:rPr>
+          <w:i/>
+        </w:rPr>
+        <w:t>Bassiana</w:t>
+      </w:r>
+      <w:proofErr w:type="spellEnd"/>
+      <w:r>
+        <w:rPr>
+          <w:i/>
+        </w:rPr>
+        <w:t xml:space="preserve"> </w:t>
+      </w:r>
+      <w:proofErr w:type="spellStart"/>
+      <w:r>
+        <w:rPr>
+          <w:i/>
+        </w:rPr>
+        <w:t>duperreyi</w:t>
+      </w:r>
+      <w:proofErr w:type="spellEnd"/>
+      <w:r>
+        <w:t>) also learnt to remove lids from food wells, however, incubation treatment affected this ability. Only lizards incubated at ‘hot’ temperatures were able to learn this behaviour (</w:t>
+      </w:r>
+      <w:r>
+        <w:rPr>
+          <w:rFonts w:eastAsia="Calibri"/>
+          <w:lang w:val="en-US"/>
+        </w:rPr>
+        <w:t xml:space="preserve">Clark, </w:t>
+      </w:r>
+      <w:proofErr w:type="spellStart"/>
+      <w:r>
+        <w:rPr>
+          <w:rFonts w:eastAsia="Calibri"/>
+          <w:lang w:val="en-US"/>
+        </w:rPr>
+        <w:t>Amiel</w:t>
+      </w:r>
+      <w:proofErr w:type="spellEnd"/>
+      <w:r>
+        <w:rPr>
+          <w:rFonts w:eastAsia="Calibri"/>
+          <w:lang w:val="en-US"/>
+        </w:rPr>
+        <w:t>, Shine, Noble, &amp; Whiting, 2014</w:t>
+      </w:r>
+      <w:r>
+        <w:rPr>
+          <w:rFonts w:eastAsia="Calibri"/>
+          <w:lang w:val="en-US"/>
+        </w:rPr>
+        <w:t>)</w:t>
+      </w:r>
+      <w:r>
+        <w:t>. Furthermore, both water skinks (</w:t>
+      </w:r>
+      <w:proofErr w:type="spellStart"/>
+      <w:r>
+        <w:rPr>
+          <w:i/>
+        </w:rPr>
+        <w:t>Eulamprus</w:t>
+      </w:r>
+      <w:proofErr w:type="spellEnd"/>
+      <w:r>
+        <w:rPr>
+          <w:i/>
+        </w:rPr>
+        <w:t xml:space="preserve"> </w:t>
+      </w:r>
+      <w:proofErr w:type="spellStart"/>
+      <w:r>
+        <w:rPr>
+          <w:i/>
+        </w:rPr>
+        <w:t>quoyii</w:t>
+      </w:r>
+      <w:proofErr w:type="spellEnd"/>
+      <w:r>
+        <w:t>) and tree skinks (</w:t>
+      </w:r>
+      <w:proofErr w:type="spellStart"/>
+      <w:r>
+        <w:rPr>
+          <w:i/>
+        </w:rPr>
+        <w:t>Egernia</w:t>
+      </w:r>
+      <w:proofErr w:type="spellEnd"/>
+      <w:r>
+        <w:rPr>
+          <w:i/>
+        </w:rPr>
+        <w:t xml:space="preserve"> </w:t>
+      </w:r>
+      <w:proofErr w:type="spellStart"/>
+      <w:r>
+        <w:rPr>
+          <w:i/>
+        </w:rPr>
+        <w:t>striolata</w:t>
+      </w:r>
+      <w:proofErr w:type="spellEnd"/>
+      <w:r>
+        <w:t xml:space="preserve">) were able to learn how to remove a lid from a food well. Neither age (young and old; </w:t>
+      </w:r>
+      <w:r>
+        <w:rPr>
+          <w:rFonts w:eastAsia="Calibri"/>
+          <w:lang w:val="en-US"/>
+        </w:rPr>
+        <w:t>Noble, Byrne, &amp; Whiting, 2014</w:t>
+      </w:r>
+      <w:r>
+        <w:t xml:space="preserve">) nor rearing environment (social or solitary; </w:t>
+      </w:r>
+      <w:r>
+        <w:rPr>
+          <w:rFonts w:cs="Arial"/>
+          <w:szCs w:val="22"/>
+        </w:rPr>
+        <w:t>Riley</w:t>
+      </w:r>
+      <w:r>
+        <w:rPr>
+          <w:rFonts w:cs="Arial"/>
+          <w:szCs w:val="22"/>
+        </w:rPr>
+        <w:t xml:space="preserve"> et a;., 2018</w:t>
+      </w:r>
+      <w:r>
+        <w:t>) affected performance in these two species, respectively. Although these studies used training procedures, they provide impressive examples of how reptiles can acquiring a novel behaviour to solve a problem. Not all species, however, were able to learn lid opening. Training White’s skinks (</w:t>
+      </w:r>
+      <w:proofErr w:type="spellStart"/>
+      <w:r>
+        <w:rPr>
+          <w:i/>
+        </w:rPr>
+        <w:t>Liopholis</w:t>
+      </w:r>
+      <w:proofErr w:type="spellEnd"/>
+      <w:r>
+        <w:rPr>
+          <w:i/>
+        </w:rPr>
+        <w:t xml:space="preserve"> </w:t>
+      </w:r>
+      <w:proofErr w:type="spellStart"/>
+      <w:r>
+        <w:rPr>
+          <w:i/>
+        </w:rPr>
+        <w:t>whitii</w:t>
+      </w:r>
+      <w:proofErr w:type="spellEnd"/>
+      <w:r>
+        <w:t>), another Australian skink species, on this task has, so far, proven unsuccessful (personal conversation). Why some reptile species are able to learn novel behaviours and others are not and what techniques these species use to solve these novel problems should be investigated in more detail in the future.</w:t>
+      </w:r>
+    </w:p>
+    <w:p>
+      <w:r>
+        <w:t>Only a single study has attempted to test a reptile in a more complex task using a puzzle box. Presented with an artificial fruit type task, black-throated monitors (</w:t>
+      </w:r>
+      <w:proofErr w:type="spellStart"/>
+      <w:r>
+        <w:rPr>
+          <w:i/>
+        </w:rPr>
+        <w:t>Varanus</w:t>
+      </w:r>
+      <w:proofErr w:type="spellEnd"/>
+      <w:r>
+        <w:rPr>
+          <w:i/>
+        </w:rPr>
+        <w:t xml:space="preserve"> </w:t>
+      </w:r>
+      <w:proofErr w:type="spellStart"/>
+      <w:r>
+        <w:rPr>
+          <w:i/>
+        </w:rPr>
+        <w:t>albigularis</w:t>
+      </w:r>
+      <w:proofErr w:type="spellEnd"/>
+      <w:r>
+        <w:rPr>
+          <w:i/>
+        </w:rPr>
+        <w:t xml:space="preserve"> </w:t>
+      </w:r>
+      <w:proofErr w:type="spellStart"/>
+      <w:r>
+        <w:rPr>
+          <w:i/>
+        </w:rPr>
+        <w:t>albigularis</w:t>
+      </w:r>
+      <w:proofErr w:type="spellEnd"/>
+      <w:r>
+        <w:t>) were able to open a plastic tube to retrieve a reward within 10 minutes of the first presentation showing their problem solving ability. They even decreased their time to solve this novel task during the second and third trial (</w:t>
+      </w:r>
+      <w:proofErr w:type="spellStart"/>
+      <w:r>
+        <w:t>Manrod</w:t>
+      </w:r>
+      <w:proofErr w:type="spellEnd"/>
+      <w:r>
+        <w:t xml:space="preserve">, </w:t>
+      </w:r>
+      <w:proofErr w:type="spellStart"/>
+      <w:r>
+        <w:t>Hartdegen</w:t>
+      </w:r>
+      <w:proofErr w:type="spellEnd"/>
+      <w:r>
+        <w:t xml:space="preserve">, &amp; </w:t>
+      </w:r>
+      <w:r>
+        <w:lastRenderedPageBreak/>
+        <w:t xml:space="preserve">Burghardt, 2008). Varanids are considered as ‘smart’ lizards and in Australia, monitor lizards can be frequently found in picnic areas (Whiting &amp; Noble, 2018) represent future opportunity to study Varanids on similar puzzle boxes or more complex arrangements in the wild. </w:t>
+      </w:r>
+    </w:p>
+    <w:p>
+      <w:r>
+        <w:t>Only one study, so far, looked at behavioural flexibility using a set-shifting paradigm in the tree skink (</w:t>
+      </w:r>
+      <w:proofErr w:type="spellStart"/>
+      <w:r>
+        <w:rPr>
+          <w:i/>
+        </w:rPr>
+        <w:t>Egernia</w:t>
+      </w:r>
+      <w:proofErr w:type="spellEnd"/>
+      <w:r>
+        <w:rPr>
+          <w:i/>
+        </w:rPr>
+        <w:t xml:space="preserve"> </w:t>
+      </w:r>
+      <w:proofErr w:type="spellStart"/>
+      <w:r>
+        <w:rPr>
+          <w:i/>
+        </w:rPr>
+        <w:t>striolata</w:t>
+      </w:r>
+      <w:proofErr w:type="spellEnd"/>
+      <w:r>
+        <w:t>). Lizards were first trained to establish an attentional set through six stages of discriminations followed by reversals between either two shape or colour stimuli in two dimensions. Afterwards, they were tested on their shift performance to the previously unreinforced dimension followed by another reversal. The results showed, however, that lizards did not establish an attentional set but performed each set of two stages (discrimination and reversal of one stimulus pair) as if facing a new problem. Skinks were, however, able to reverse four discriminations showing behavioural flexibility (Szabo, Noble, Byrne, Tait, &amp; Whiting, 2018).</w:t>
+      </w:r>
+    </w:p>
+    <w:p/>
+    <w:p>
+      <w:pPr>
+        <w:pStyle w:val="Heading2"/>
+      </w:pPr>
+      <w:r>
+        <w:t>Solving novel problems</w:t>
+      </w:r>
+    </w:p>
+    <w:p>
+      <w:pPr>
+        <w:widowControl/>
+        <w:suppressAutoHyphens w:val="0"/>
+        <w:ind w:firstLine="0"/>
+      </w:pPr>
+      <w:r>
         <w:t>Many animals are well known to be good problem-solvers.</w:t>
       </w:r>
       <w:r>
@@ -3470,313 +4073,317 @@
       </w:r>
       <w:proofErr w:type="spellEnd"/>
       <w:r>
-        <w:t xml:space="preserve">) as well as sub-adult </w:t>
-      </w:r>
-      <w:r>
+        <w:t>) as well as sub-adult Burmese pythons (</w:t>
+      </w:r>
+      <w:r>
+        <w:rPr>
+          <w:i/>
+        </w:rPr>
+        <w:t xml:space="preserve">Python </w:t>
+      </w:r>
+      <w:proofErr w:type="spellStart"/>
+      <w:r>
+        <w:rPr>
+          <w:i/>
+        </w:rPr>
+        <w:t>molurus</w:t>
+      </w:r>
+      <w:proofErr w:type="spellEnd"/>
+      <w:r>
+        <w:rPr>
+          <w:i/>
+        </w:rPr>
+        <w:t xml:space="preserve"> </w:t>
+      </w:r>
+      <w:proofErr w:type="spellStart"/>
+      <w:r>
+        <w:rPr>
+          <w:i/>
+        </w:rPr>
+        <w:t>bivittatus</w:t>
+      </w:r>
+      <w:proofErr w:type="spellEnd"/>
+      <w:r>
+        <w:t>) could be trained to push response keys to gain access to a reward (</w:t>
+      </w:r>
+      <w:proofErr w:type="spellStart"/>
+      <w:r>
+        <w:rPr>
+          <w:rFonts w:eastAsiaTheme="minorHAnsi"/>
+        </w:rPr>
+        <w:t>Blau</w:t>
+      </w:r>
+      <w:proofErr w:type="spellEnd"/>
+      <w:r>
+        <w:rPr>
+          <w:rFonts w:eastAsiaTheme="minorHAnsi"/>
+        </w:rPr>
+        <w:t xml:space="preserve"> &amp; Powers, 1989</w:t>
+      </w:r>
+      <w:r>
+        <w:rPr>
+          <w:rFonts w:eastAsiaTheme="minorHAnsi"/>
+        </w:rPr>
+        <w:t xml:space="preserve">; </w:t>
+      </w:r>
+      <w:r>
+        <w:rPr>
+          <w:rFonts w:eastAsiaTheme="minorHAnsi"/>
+        </w:rPr>
+        <w:t>Cranney &amp; Powers, 1983</w:t>
+      </w:r>
+      <w:r>
+        <w:rPr>
+          <w:rFonts w:eastAsiaTheme="minorHAnsi"/>
+        </w:rPr>
+        <w:t xml:space="preserve">; </w:t>
+      </w:r>
+      <w:r>
+        <w:t>Emer</w:t>
+      </w:r>
+      <w:r>
+        <w:t>, Mora, Harvey, &amp; Grace, 2015;</w:t>
+      </w:r>
+      <w:r>
+        <w:rPr>
+          <w:rFonts w:eastAsiaTheme="minorHAnsi"/>
+        </w:rPr>
+        <w:t xml:space="preserve"> Grisham &amp; Powers, 1989</w:t>
+      </w:r>
+      <w:r>
+        <w:rPr>
+          <w:rFonts w:eastAsiaTheme="minorHAnsi"/>
+        </w:rPr>
+        <w:t>; 1990;</w:t>
+      </w:r>
+      <w:r>
+        <w:rPr>
+          <w:rFonts w:eastAsiaTheme="minorHAnsi"/>
+        </w:rPr>
+        <w:t xml:space="preserve"> Powers</w:t>
+      </w:r>
+      <w:r>
+        <w:rPr>
+          <w:rFonts w:eastAsiaTheme="minorHAnsi"/>
+        </w:rPr>
+        <w:t xml:space="preserve"> et al.</w:t>
+      </w:r>
+      <w:r>
+        <w:rPr>
+          <w:rFonts w:eastAsiaTheme="minorHAnsi"/>
+        </w:rPr>
+        <w:t>, 2009;</w:t>
+      </w:r>
+      <w:r>
+        <w:t xml:space="preserve"> </w:t>
+      </w:r>
+      <w:r>
+        <w:rPr>
+          <w:rFonts w:eastAsiaTheme="minorHAnsi"/>
+        </w:rPr>
+        <w:t>Reiner &amp; Schade Powers,</w:t>
+      </w:r>
+      <w:r>
+        <w:rPr>
+          <w:rFonts w:eastAsiaTheme="minorHAnsi"/>
+        </w:rPr>
+        <w:t xml:space="preserve"> 1978</w:t>
+      </w:r>
+      <w:r>
+        <w:rPr>
+          <w:rFonts w:eastAsiaTheme="minorHAnsi"/>
+        </w:rPr>
+        <w:t xml:space="preserve">; </w:t>
+      </w:r>
+      <w:r>
+        <w:rPr>
+          <w:rFonts w:eastAsiaTheme="minorHAnsi"/>
+        </w:rPr>
+        <w:t>Reiner &amp; Powers</w:t>
+      </w:r>
+      <w:r>
+        <w:rPr>
+          <w:rFonts w:eastAsiaTheme="minorHAnsi"/>
+        </w:rPr>
+        <w:t>,</w:t>
+      </w:r>
+      <w:r>
+        <w:rPr>
+          <w:rFonts w:eastAsiaTheme="minorHAnsi"/>
+        </w:rPr>
+        <w:t xml:space="preserve"> 1980</w:t>
+      </w:r>
+      <w:r>
+        <w:rPr>
+          <w:rFonts w:eastAsiaTheme="minorHAnsi"/>
+        </w:rPr>
+        <w:t>; 1983</w:t>
+      </w:r>
+      <w:r>
+        <w:rPr>
+          <w:rFonts w:eastAsiaTheme="minorHAnsi"/>
+        </w:rPr>
+        <w:t>;</w:t>
+      </w:r>
+      <w:r>
+        <w:rPr>
+          <w:rFonts w:eastAsiaTheme="minorHAnsi"/>
+        </w:rPr>
+        <w:t xml:space="preserve"> </w:t>
+      </w:r>
+      <w:proofErr w:type="spellStart"/>
+      <w:r>
+        <w:rPr>
+          <w:rFonts w:eastAsiaTheme="minorHAnsi"/>
+        </w:rPr>
+        <w:t>Yeh</w:t>
+      </w:r>
+      <w:proofErr w:type="spellEnd"/>
+      <w:r>
+        <w:rPr>
+          <w:rFonts w:eastAsiaTheme="minorHAnsi"/>
+        </w:rPr>
+        <w:t xml:space="preserve"> &amp; Powers, 2005</w:t>
+      </w:r>
+      <w:r>
+        <w:t>) and f</w:t>
+      </w:r>
+      <w:r>
+        <w:t>ive</w:t>
+      </w:r>
+      <w:r>
+        <w:t xml:space="preserve"> different</w:t>
+      </w:r>
+      <w:r>
+        <w:t xml:space="preserve"> studies </w:t>
+      </w:r>
+      <w:r>
+        <w:t>successfully trained</w:t>
+      </w:r>
+      <w:r>
+        <w:t xml:space="preserve"> lizards to open lids</w:t>
+      </w:r>
+      <w:r>
+        <w:t xml:space="preserve"> covering food wells</w:t>
+      </w:r>
+      <w:r>
+        <w:t xml:space="preserve"> to </w:t>
+      </w:r>
+      <w:r>
+        <w:t>access</w:t>
+      </w:r>
+      <w:r>
+        <w:t xml:space="preserve"> a reward. Anolis </w:t>
+      </w:r>
+      <w:proofErr w:type="spellStart"/>
+      <w:r>
+        <w:t>evermanni</w:t>
+      </w:r>
+      <w:proofErr w:type="spellEnd"/>
+      <w:r>
+        <w:t xml:space="preserve">, A. </w:t>
+      </w:r>
+      <w:proofErr w:type="spellStart"/>
+      <w:r>
+        <w:rPr>
+          <w:rFonts w:eastAsia="Calibri"/>
+          <w:i/>
+        </w:rPr>
+        <w:t>pulchellus</w:t>
+      </w:r>
+      <w:proofErr w:type="spellEnd"/>
+      <w:r>
+        <w:rPr>
+          <w:rFonts w:eastAsia="Calibri"/>
+          <w:i/>
+        </w:rPr>
+        <w:t xml:space="preserve"> and A. </w:t>
+      </w:r>
+      <w:proofErr w:type="spellStart"/>
+      <w:r>
+        <w:rPr>
+          <w:rFonts w:eastAsia="Calibri"/>
+          <w:i/>
+          <w:lang w:val="en-US"/>
+        </w:rPr>
+        <w:t>cristatellus</w:t>
+      </w:r>
+      <w:proofErr w:type="spellEnd"/>
+      <w:r>
+        <w:rPr>
+          <w:rFonts w:eastAsia="Calibri"/>
+          <w:lang w:val="en-US"/>
+        </w:rPr>
+        <w:t xml:space="preserve"> all removed lids to gain access to a reward,</w:t>
+      </w:r>
+      <w:r>
+        <w:rPr>
+          <w:rFonts w:eastAsia="Calibri"/>
+          <w:i/>
+          <w:lang w:val="en-US"/>
+        </w:rPr>
+        <w:t xml:space="preserve"> </w:t>
+      </w:r>
+      <w:r>
+        <w:rPr>
+          <w:rFonts w:eastAsia="Calibri"/>
+          <w:i/>
+        </w:rPr>
+        <w:t xml:space="preserve">A. </w:t>
+      </w:r>
+      <w:proofErr w:type="spellStart"/>
+      <w:r>
+        <w:rPr>
+          <w:rFonts w:eastAsia="Calibri"/>
+          <w:i/>
+          <w:lang w:val="en-US"/>
+        </w:rPr>
+        <w:t>cristatellus</w:t>
+      </w:r>
+      <w:proofErr w:type="spellEnd"/>
+      <w:r>
+        <w:rPr>
+          <w:rFonts w:eastAsia="Calibri"/>
+          <w:i/>
+          <w:lang w:val="en-US"/>
+        </w:rPr>
+        <w:t xml:space="preserve">, </w:t>
+      </w:r>
+      <w:r>
+        <w:rPr>
+          <w:rFonts w:eastAsia="Calibri"/>
+          <w:lang w:val="en-US"/>
+        </w:rPr>
+        <w:t xml:space="preserve">however, </w:t>
+      </w:r>
+      <w:r>
+        <w:rPr>
+          <w:rFonts w:eastAsia="Calibri"/>
+          <w:lang w:val="en-US"/>
+        </w:rPr>
+        <w:t>were less successful compared to the other two species</w:t>
+      </w:r>
+      <w:r>
+        <w:rPr>
+          <w:rFonts w:eastAsia="Calibri"/>
+          <w:lang w:val="en-US"/>
+        </w:rPr>
+        <w:t xml:space="preserve"> (</w:t>
+      </w:r>
+      <w:r>
+        <w:rPr>
+          <w:rFonts w:eastAsia="Calibri"/>
+          <w:lang w:val="en-US"/>
+        </w:rPr>
+        <w:t xml:space="preserve">Leal, &amp; </w:t>
+      </w:r>
+      <w:r>
+        <w:rPr>
+          <w:rFonts w:eastAsia="Calibri"/>
+          <w:lang w:val="en-US"/>
+        </w:rPr>
         <w:lastRenderedPageBreak/>
-        <w:t>Burmese pythons (</w:t>
-      </w:r>
-      <w:r>
-        <w:rPr>
-          <w:i/>
-        </w:rPr>
-        <w:t xml:space="preserve">Python </w:t>
-      </w:r>
-      <w:proofErr w:type="spellStart"/>
-      <w:r>
-        <w:rPr>
-          <w:i/>
-        </w:rPr>
-        <w:t>molurus</w:t>
-      </w:r>
-      <w:proofErr w:type="spellEnd"/>
-      <w:r>
-        <w:rPr>
-          <w:i/>
-        </w:rPr>
-        <w:t xml:space="preserve"> </w:t>
-      </w:r>
-      <w:proofErr w:type="spellStart"/>
-      <w:r>
-        <w:rPr>
-          <w:i/>
-        </w:rPr>
-        <w:t>bivittatus</w:t>
-      </w:r>
-      <w:proofErr w:type="spellEnd"/>
-      <w:r>
-        <w:t>) could be trained to push response keys to gain access to a reward (</w:t>
-      </w:r>
-      <w:proofErr w:type="spellStart"/>
-      <w:r>
-        <w:rPr>
-          <w:rFonts w:eastAsiaTheme="minorHAnsi"/>
-        </w:rPr>
-        <w:t>Blau</w:t>
-      </w:r>
-      <w:proofErr w:type="spellEnd"/>
-      <w:r>
-        <w:rPr>
-          <w:rFonts w:eastAsiaTheme="minorHAnsi"/>
-        </w:rPr>
-        <w:t xml:space="preserve"> &amp; Powers, 1989</w:t>
-      </w:r>
-      <w:r>
-        <w:rPr>
-          <w:rFonts w:eastAsiaTheme="minorHAnsi"/>
-        </w:rPr>
-        <w:t xml:space="preserve">; </w:t>
-      </w:r>
-      <w:r>
-        <w:rPr>
-          <w:rFonts w:eastAsiaTheme="minorHAnsi"/>
-        </w:rPr>
-        <w:t>Cranney &amp; Powers, 1983</w:t>
-      </w:r>
-      <w:r>
-        <w:rPr>
-          <w:rFonts w:eastAsiaTheme="minorHAnsi"/>
-        </w:rPr>
-        <w:t xml:space="preserve">; </w:t>
-      </w:r>
-      <w:r>
-        <w:t>Emer</w:t>
-      </w:r>
-      <w:r>
-        <w:t>, Mora, Harvey, &amp; Grace, 2015;</w:t>
-      </w:r>
-      <w:r>
-        <w:rPr>
-          <w:rFonts w:eastAsiaTheme="minorHAnsi"/>
-        </w:rPr>
-        <w:t xml:space="preserve"> Grisham &amp; Powers, 1989</w:t>
-      </w:r>
-      <w:r>
-        <w:rPr>
-          <w:rFonts w:eastAsiaTheme="minorHAnsi"/>
-        </w:rPr>
-        <w:t>; 1990;</w:t>
-      </w:r>
-      <w:r>
-        <w:rPr>
-          <w:rFonts w:eastAsiaTheme="minorHAnsi"/>
-        </w:rPr>
-        <w:t xml:space="preserve"> Powers</w:t>
-      </w:r>
-      <w:r>
-        <w:rPr>
-          <w:rFonts w:eastAsiaTheme="minorHAnsi"/>
-        </w:rPr>
-        <w:t xml:space="preserve"> et al.</w:t>
-      </w:r>
-      <w:r>
-        <w:rPr>
-          <w:rFonts w:eastAsiaTheme="minorHAnsi"/>
-        </w:rPr>
-        <w:t>, 2009;</w:t>
-      </w:r>
-      <w:r>
-        <w:t xml:space="preserve"> </w:t>
-      </w:r>
-      <w:r>
-        <w:rPr>
-          <w:rFonts w:eastAsiaTheme="minorHAnsi"/>
-        </w:rPr>
-        <w:t>Reiner &amp; Schade Powers,</w:t>
-      </w:r>
-      <w:r>
-        <w:rPr>
-          <w:rFonts w:eastAsiaTheme="minorHAnsi"/>
-        </w:rPr>
-        <w:t xml:space="preserve"> 1978</w:t>
-      </w:r>
-      <w:r>
-        <w:rPr>
-          <w:rFonts w:eastAsiaTheme="minorHAnsi"/>
-        </w:rPr>
-        <w:t xml:space="preserve">; </w:t>
-      </w:r>
-      <w:r>
-        <w:rPr>
-          <w:rFonts w:eastAsiaTheme="minorHAnsi"/>
-        </w:rPr>
-        <w:t>Reiner &amp; Powers</w:t>
-      </w:r>
-      <w:r>
-        <w:rPr>
-          <w:rFonts w:eastAsiaTheme="minorHAnsi"/>
-        </w:rPr>
-        <w:t>,</w:t>
-      </w:r>
-      <w:r>
-        <w:rPr>
-          <w:rFonts w:eastAsiaTheme="minorHAnsi"/>
-        </w:rPr>
-        <w:t xml:space="preserve"> 1980</w:t>
-      </w:r>
-      <w:r>
-        <w:rPr>
-          <w:rFonts w:eastAsiaTheme="minorHAnsi"/>
-        </w:rPr>
-        <w:t>; 1983</w:t>
-      </w:r>
-      <w:r>
-        <w:rPr>
-          <w:rFonts w:eastAsiaTheme="minorHAnsi"/>
-        </w:rPr>
-        <w:t>;</w:t>
-      </w:r>
-      <w:r>
-        <w:rPr>
-          <w:rFonts w:eastAsiaTheme="minorHAnsi"/>
-        </w:rPr>
-        <w:t xml:space="preserve"> </w:t>
-      </w:r>
-      <w:proofErr w:type="spellStart"/>
-      <w:r>
-        <w:rPr>
-          <w:rFonts w:eastAsiaTheme="minorHAnsi"/>
-        </w:rPr>
-        <w:t>Yeh</w:t>
-      </w:r>
-      <w:proofErr w:type="spellEnd"/>
-      <w:r>
-        <w:rPr>
-          <w:rFonts w:eastAsiaTheme="minorHAnsi"/>
-        </w:rPr>
-        <w:t xml:space="preserve"> &amp; Powers, 2005</w:t>
-      </w:r>
-      <w:r>
-        <w:t>) and f</w:t>
-      </w:r>
-      <w:r>
-        <w:t>ive</w:t>
-      </w:r>
-      <w:r>
-        <w:t xml:space="preserve"> different</w:t>
-      </w:r>
-      <w:r>
-        <w:t xml:space="preserve"> studies </w:t>
-      </w:r>
-      <w:r>
-        <w:t>successfully trained</w:t>
-      </w:r>
-      <w:r>
-        <w:t xml:space="preserve"> lizards to open lids</w:t>
-      </w:r>
-      <w:r>
-        <w:t xml:space="preserve"> covering food wells</w:t>
-      </w:r>
-      <w:r>
-        <w:t xml:space="preserve"> to </w:t>
-      </w:r>
-      <w:r>
-        <w:t>access</w:t>
-      </w:r>
-      <w:r>
-        <w:t xml:space="preserve"> a reward. Anolis </w:t>
-      </w:r>
-      <w:proofErr w:type="spellStart"/>
-      <w:r>
-        <w:t>evermanni</w:t>
-      </w:r>
-      <w:proofErr w:type="spellEnd"/>
-      <w:r>
-        <w:t xml:space="preserve">, A. </w:t>
-      </w:r>
-      <w:proofErr w:type="spellStart"/>
-      <w:r>
-        <w:rPr>
-          <w:rFonts w:eastAsia="Calibri"/>
-          <w:i/>
-        </w:rPr>
-        <w:t>pulchellus</w:t>
-      </w:r>
-      <w:proofErr w:type="spellEnd"/>
-      <w:r>
-        <w:rPr>
-          <w:rFonts w:eastAsia="Calibri"/>
-          <w:i/>
-        </w:rPr>
-        <w:t xml:space="preserve"> and A. </w:t>
-      </w:r>
-      <w:proofErr w:type="spellStart"/>
-      <w:r>
-        <w:rPr>
-          <w:rFonts w:eastAsia="Calibri"/>
-          <w:i/>
-          <w:lang w:val="en-US"/>
-        </w:rPr>
-        <w:t>cristatellus</w:t>
-      </w:r>
-      <w:proofErr w:type="spellEnd"/>
-      <w:r>
-        <w:rPr>
-          <w:rFonts w:eastAsia="Calibri"/>
-          <w:lang w:val="en-US"/>
-        </w:rPr>
-        <w:t xml:space="preserve"> all removed lids to gain access to a reward,</w:t>
-      </w:r>
-      <w:r>
-        <w:rPr>
-          <w:rFonts w:eastAsia="Calibri"/>
-          <w:i/>
-          <w:lang w:val="en-US"/>
-        </w:rPr>
-        <w:t xml:space="preserve"> </w:t>
-      </w:r>
-      <w:r>
-        <w:rPr>
-          <w:rFonts w:eastAsia="Calibri"/>
-          <w:i/>
-        </w:rPr>
-        <w:t xml:space="preserve">A. </w:t>
-      </w:r>
-      <w:proofErr w:type="spellStart"/>
-      <w:r>
-        <w:rPr>
-          <w:rFonts w:eastAsia="Calibri"/>
-          <w:i/>
-          <w:lang w:val="en-US"/>
-        </w:rPr>
-        <w:t>cristatellus</w:t>
-      </w:r>
-      <w:proofErr w:type="spellEnd"/>
-      <w:r>
-        <w:rPr>
-          <w:rFonts w:eastAsia="Calibri"/>
-          <w:i/>
-          <w:lang w:val="en-US"/>
-        </w:rPr>
-        <w:t xml:space="preserve">, </w:t>
-      </w:r>
-      <w:r>
-        <w:rPr>
-          <w:rFonts w:eastAsia="Calibri"/>
-          <w:lang w:val="en-US"/>
-        </w:rPr>
-        <w:t xml:space="preserve">however, </w:t>
-      </w:r>
-      <w:r>
-        <w:rPr>
-          <w:rFonts w:eastAsia="Calibri"/>
-          <w:lang w:val="en-US"/>
-        </w:rPr>
-        <w:t>were less successful compared to the other two species</w:t>
-      </w:r>
-      <w:r>
-        <w:rPr>
-          <w:rFonts w:eastAsia="Calibri"/>
-          <w:lang w:val="en-US"/>
-        </w:rPr>
-        <w:t xml:space="preserve"> (</w:t>
-      </w:r>
-      <w:r>
-        <w:rPr>
-          <w:rFonts w:eastAsia="Calibri"/>
-          <w:lang w:val="en-US"/>
-        </w:rPr>
-        <w:t>Leal, &amp; Powell, 2012; Powell, 2012</w:t>
+        <w:t>Powell, 2012; Powell, 2012</w:t>
       </w:r>
       <w:r>
         <w:rPr>
@@ -4217,6 +4824,7 @@
         <w:pStyle w:val="Heading3"/>
       </w:pPr>
       <w:r>
+        <w:lastRenderedPageBreak/>
         <w:t>Open Arena</w:t>
       </w:r>
     </w:p>
@@ -4456,35 +5064,39 @@
       </w:r>
       <w:proofErr w:type="spellEnd"/>
       <w:r>
-        <w:t xml:space="preserve">) age affected the ability of lizards to learn a two-choice discrimination task from a trained conspecific, dominance status, however, influenced </w:t>
-      </w:r>
-      <w:r>
+        <w:t>) age affected the ability of lizards to learn a two-choice discrimination task from a trained conspecific, dominance status, however, influenced lizards social information use only marginally. Both old and young observers learnt to discriminate between two differently coloured lids, no matter if they watched a demonstration or not. Young males, however, used the social information more efficiently than older males; observers learnt significantly faster than control lizards (</w:t>
+      </w:r>
+      <w:r>
+        <w:rPr>
+          <w:rFonts w:eastAsia="Calibri"/>
+          <w:lang w:val="en-US"/>
+        </w:rPr>
+        <w:t>Noble, Byrne, &amp; Whiting, 2014</w:t>
+      </w:r>
+      <w:r>
+        <w:t xml:space="preserve">). When dominance was taken into account, </w:t>
+      </w:r>
+      <w:r>
+        <w:rPr>
+          <w:rFonts w:cs="Arial"/>
+          <w:szCs w:val="22"/>
+        </w:rPr>
+        <w:t xml:space="preserve">both observers and control lizards learnt the task, dominant social lizards, however, learnt faster than subordinate social lizards. </w:t>
+      </w:r>
+      <w:r>
+        <w:rPr>
+          <w:rFonts w:cs="Arial"/>
+          <w:szCs w:val="22"/>
+        </w:rPr>
+        <w:t xml:space="preserve">In a </w:t>
+      </w:r>
+      <w:r>
+        <w:rPr>
+          <w:rFonts w:cs="Arial"/>
+          <w:szCs w:val="22"/>
+        </w:rPr>
         <w:lastRenderedPageBreak/>
-        <w:t>lizards social information use only marginally. Both old and young observers learnt to discriminate between two differently coloured lids, no matter if they watched a demonstration or not. Young males, however, used the social information more efficiently than older males; observers learnt significantly faster than control lizards (</w:t>
-      </w:r>
-      <w:r>
-        <w:rPr>
-          <w:rFonts w:eastAsia="Calibri"/>
-          <w:lang w:val="en-US"/>
-        </w:rPr>
-        <w:t>Noble, Byrne, &amp; Whiting, 2014</w:t>
-      </w:r>
-      <w:r>
-        <w:t xml:space="preserve">). When dominance was taken into account, </w:t>
-      </w:r>
-      <w:r>
-        <w:rPr>
-          <w:rFonts w:cs="Arial"/>
-          <w:szCs w:val="22"/>
-        </w:rPr>
-        <w:t xml:space="preserve">both observers and control lizards learnt the task, dominant social lizards, however, learnt faster than subordinate social lizards. </w:t>
-      </w:r>
-      <w:r>
-        <w:rPr>
-          <w:rFonts w:cs="Arial"/>
-          <w:szCs w:val="22"/>
-        </w:rPr>
-        <w:t>In a subsequent reversal task, no effect of dominance was apparent</w:t>
+        <w:t>subsequent reversal task, no effect of dominance was apparent</w:t>
       </w:r>
       <w:r>
         <w:rPr>
@@ -4901,67 +5513,63 @@
           <w:rFonts w:cs="Arial"/>
           <w:szCs w:val="22"/>
         </w:rPr>
-        <w:t xml:space="preserve">) does not use social information to learn a similar task. Furthermore, rearing </w:t>
-      </w:r>
-      <w:r>
-        <w:rPr>
-          <w:rFonts w:cs="Arial"/>
-          <w:szCs w:val="22"/>
-        </w:rPr>
+        <w:t>) does not use social information to learn a similar task. Furthermore, rearing treatment (social or solitary) did not affect learning a discrimination or reversal task (Riley et al., 2018).</w:t>
+      </w:r>
+    </w:p>
+    <w:p>
+      <w:r>
+        <w:t xml:space="preserve">Although generally considered as solitary animals, reptiles show a variety of social </w:t>
+      </w:r>
+      <w:r>
+        <w:t>structures</w:t>
+      </w:r>
+      <w:r>
+        <w:t xml:space="preserve"> from simple social tolerance to group living (Whiting &amp; While, 2018). </w:t>
+      </w:r>
+      <w:r>
+        <w:t>So far, some studies indicate that both more solitary species such as the bearded dragon</w:t>
+      </w:r>
+      <w:r>
+        <w:t xml:space="preserve"> (</w:t>
+      </w:r>
+      <w:proofErr w:type="spellStart"/>
+      <w:r>
+        <w:rPr>
+          <w:rFonts w:eastAsia="Calibri"/>
+        </w:rPr>
+        <w:t>Kis</w:t>
+      </w:r>
+      <w:proofErr w:type="spellEnd"/>
+      <w:r>
+        <w:rPr>
+          <w:rFonts w:eastAsia="Calibri"/>
+        </w:rPr>
+        <w:t xml:space="preserve"> et al., 2015</w:t>
+      </w:r>
+      <w:r>
+        <w:t>)</w:t>
+      </w:r>
+      <w:r>
+        <w:t xml:space="preserve"> or red footed tortoise</w:t>
+      </w:r>
+      <w:r>
+        <w:t xml:space="preserve"> (</w:t>
+      </w:r>
+      <w:r>
+        <w:rPr>
+          <w:rFonts w:eastAsiaTheme="minorHAnsi"/>
+        </w:rPr>
+        <w:t>Wilkinson et al., 2010; Wilkinson &amp; Huber, 2012</w:t>
+      </w:r>
+      <w:r>
+        <w:t>)</w:t>
+      </w:r>
+      <w:r>
+        <w:t xml:space="preserve"> can still use </w:t>
+      </w:r>
+      <w:r>
         <w:lastRenderedPageBreak/>
-        <w:t>treatment (social or solitary) did not affect learning a discrimination or reversal task (Riley et al., 2018).</w:t>
-      </w:r>
-    </w:p>
-    <w:p>
-      <w:r>
-        <w:t xml:space="preserve">Although generally considered as solitary animals, reptiles show a variety of social </w:t>
-      </w:r>
-      <w:r>
-        <w:t>structures</w:t>
-      </w:r>
-      <w:r>
-        <w:t xml:space="preserve"> from simple social tolerance to group living (Whiting &amp; While, 2018). </w:t>
-      </w:r>
-      <w:r>
-        <w:t>So far, some studies indicate that both more solitary species such as the bearded dragon</w:t>
-      </w:r>
-      <w:r>
-        <w:t xml:space="preserve"> (</w:t>
-      </w:r>
-      <w:proofErr w:type="spellStart"/>
-      <w:r>
-        <w:rPr>
-          <w:rFonts w:eastAsia="Calibri"/>
-        </w:rPr>
-        <w:t>Kis</w:t>
-      </w:r>
-      <w:proofErr w:type="spellEnd"/>
-      <w:r>
-        <w:rPr>
-          <w:rFonts w:eastAsia="Calibri"/>
-        </w:rPr>
-        <w:t xml:space="preserve"> et al., 2015</w:t>
-      </w:r>
-      <w:r>
-        <w:t>)</w:t>
-      </w:r>
-      <w:r>
-        <w:t xml:space="preserve"> or red footed tortoise</w:t>
-      </w:r>
-      <w:r>
-        <w:t xml:space="preserve"> (</w:t>
-      </w:r>
-      <w:r>
-        <w:rPr>
-          <w:rFonts w:eastAsiaTheme="minorHAnsi"/>
-        </w:rPr>
-        <w:t>Wilkinson et al., 2010; Wilkinson &amp; Huber, 2012</w:t>
-      </w:r>
-      <w:r>
-        <w:t>)</w:t>
-      </w:r>
-      <w:r>
-        <w:t xml:space="preserve"> can still use socially provided information to solve different tasks. When sociality was taken into account such as in the White’s skink, familiarity affected learning especially in a more complex task such as a reversal significantly</w:t>
+        <w:t>socially provided information to solve different tasks. When sociality was taken into account such as in the White’s skink, familiarity affected learning especially in a more complex task such as a reversal significantly</w:t>
       </w:r>
       <w:r>
         <w:t xml:space="preserve"> (</w:t>
@@ -5407,14 +6015,7 @@
         <w:rPr>
           <w:lang w:val="en-US"/>
         </w:rPr>
-        <w:t xml:space="preserve">preferentially visited </w:t>
-      </w:r>
-      <w:r>
-        <w:rPr>
-          <w:lang w:val="en-US"/>
-        </w:rPr>
-        <w:lastRenderedPageBreak/>
-        <w:t xml:space="preserve">the location food was provided the day before (phase 2) indicating a memory for cues associated with successful foraging </w:t>
+        <w:t xml:space="preserve">preferentially visited the location food was provided the day before (phase 2) indicating a memory for cues associated with successful foraging </w:t>
       </w:r>
       <w:r>
         <w:rPr>

</xml_diff>